<commit_message>
t_intention in native implementation
</commit_message>
<xml_diff>
--- a/spec/Intervention_OS_Contract_V4.docx
+++ b/spec/Intervention_OS_Contract_V4.docx
@@ -91,6 +91,122 @@
         </w:rPr>
         <w:t>) for V3.</w:t>
       </w:r>
+    </w:p>
+    <w:p>
+      <w:pPr>
+        <w:rPr>
+          <w:lang w:val="en-US"/>
+        </w:rPr>
+      </w:pPr>
+      <w:r>
+        <w:rPr>
+          <w:lang w:val="en-US"/>
+        </w:rPr>
+        <w:t xml:space="preserve">05.02.2026: changed behavior </w:t>
+      </w:r>
+      <w:r>
+        <w:rPr>
+          <w:lang w:val="en-US"/>
+        </w:rPr>
+        <w:t xml:space="preserve">When </w:t>
+      </w:r>
+      <w:proofErr w:type="spellStart"/>
+      <w:r>
+        <w:rPr>
+          <w:lang w:val="en-US"/>
+        </w:rPr>
+        <w:t>t_quickTask</w:t>
+      </w:r>
+      <w:proofErr w:type="spellEnd"/>
+      <w:r>
+        <w:rPr>
+          <w:lang w:val="en-US"/>
+        </w:rPr>
+        <w:t xml:space="preserve"> expires</w:t>
+      </w:r>
+      <w:r>
+        <w:rPr>
+          <w:lang w:val="en-US"/>
+        </w:rPr>
+        <w:t xml:space="preserve"> and </w:t>
+      </w:r>
+      <w:proofErr w:type="spellStart"/>
+      <w:r>
+        <w:rPr>
+          <w:lang w:val="en-US"/>
+        </w:rPr>
+        <w:t>n_quickTask</w:t>
+      </w:r>
+      <w:proofErr w:type="spellEnd"/>
+      <w:r>
+        <w:rPr>
+          <w:lang w:val="en-US"/>
+        </w:rPr>
+        <w:t xml:space="preserve">: number of Quick Tasks allowed within </w:t>
+      </w:r>
+      <w:r>
+        <w:rPr>
+          <w:lang w:val="en-US"/>
+        </w:rPr>
+        <w:t>a fixed rolling</w:t>
+      </w:r>
+      <w:r>
+        <w:rPr>
+          <w:lang w:val="en-US"/>
+        </w:rPr>
+        <w:t xml:space="preserve"> window</w:t>
+      </w:r>
+      <w:r>
+        <w:rPr>
+          <w:lang w:val="en-US"/>
+        </w:rPr>
+        <w:t>.</w:t>
+      </w:r>
+      <w:r>
+        <w:rPr>
+          <w:lang w:val="en-US"/>
+        </w:rPr>
+        <w:t xml:space="preserve"> (e.g. </w:t>
+      </w:r>
+      <w:r>
+        <w:rPr>
+          <w:lang w:val="en-US"/>
+        </w:rPr>
+        <w:t>1h, fixed from 8:00-9:00, 9:00-10:00 etc.</w:t>
+      </w:r>
+      <w:r>
+        <w:rPr>
+          <w:lang w:val="en-US"/>
+        </w:rPr>
+        <w:t>)</w:t>
+      </w:r>
+      <w:r>
+        <w:rPr>
+          <w:lang w:val="en-US"/>
+        </w:rPr>
+        <w:t xml:space="preserve">. User can set the </w:t>
+      </w:r>
+      <w:proofErr w:type="spellStart"/>
+      <w:r>
+        <w:rPr>
+          <w:lang w:val="en-US"/>
+        </w:rPr>
+        <w:t>n_quickTask</w:t>
+      </w:r>
+      <w:proofErr w:type="spellEnd"/>
+      <w:r>
+        <w:rPr>
+          <w:lang w:val="en-US"/>
+        </w:rPr>
+        <w:t xml:space="preserve"> and the time window as 1h,4h, 12h, 24h.</w:t>
+      </w:r>
+    </w:p>
+    <w:p>
+      <w:pPr>
+        <w:rPr>
+          <w:lang w:val="en-US"/>
+        </w:rPr>
+      </w:pPr>
     </w:p>
     <w:p>
       <w:pPr>
@@ -1065,10 +1181,60 @@
           <w:numId w:val="1"/>
         </w:numPr>
         <w:rPr>
+          <w:lang w:val="en-US"/>
+        </w:rPr>
+      </w:pPr>
+      <w:r>
+        <w:rPr>
+          <w:lang w:val="en-US"/>
+        </w:rPr>
+        <w:t xml:space="preserve">Evey time the intervention flow starts or restarts, the </w:t>
+      </w:r>
+      <w:proofErr w:type="spellStart"/>
+      <w:r>
+        <w:rPr>
+          <w:lang w:val="en-US"/>
+        </w:rPr>
+        <w:t>t_intention</w:t>
+      </w:r>
+      <w:proofErr w:type="spellEnd"/>
+      <w:r>
+        <w:rPr>
+          <w:lang w:val="en-US"/>
+        </w:rPr>
+        <w:t xml:space="preserve"> for this app shall be deleted.</w:t>
+      </w:r>
+    </w:p>
+    <w:p>
+      <w:pPr>
+        <w:pStyle w:val="Listenabsatz"/>
+        <w:numPr>
+          <w:ilvl w:val="0"/>
+          <w:numId w:val="1"/>
+        </w:numPr>
+        <w:rPr>
+          <w:lang w:val="en-US"/>
+        </w:rPr>
+      </w:pPr>
+      <w:r>
+        <w:rPr>
           <w:b/>
           <w:bCs/>
           <w:lang w:val="en-US"/>
         </w:rPr>
+        <w:t>Preserved and cleared states:</w:t>
+      </w:r>
+    </w:p>
+    <w:p>
+      <w:pPr>
+        <w:pStyle w:val="Listenabsatz"/>
+        <w:numPr>
+          <w:ilvl w:val="1"/>
+          <w:numId w:val="10"/>
+        </w:numPr>
+        <w:rPr>
+          <w:lang w:val="en-US"/>
+        </w:rPr>
       </w:pPr>
       <w:r>
         <w:rPr>
@@ -1076,45 +1242,192 @@
           <w:bCs/>
           <w:lang w:val="en-US"/>
         </w:rPr>
-        <w:t xml:space="preserve">Evey time the intervention flow starts or restarts, the </w:t>
-      </w:r>
-      <w:proofErr w:type="spellStart"/>
+        <w:t>Complete/Preserved states</w:t>
+      </w:r>
       <w:r>
         <w:rPr>
           <w:b/>
           <w:bCs/>
           <w:lang w:val="en-US"/>
         </w:rPr>
-        <w:t>t_intention</w:t>
-      </w:r>
-      <w:proofErr w:type="spellEnd"/>
+        <w:t xml:space="preserve"> (per app): </w:t>
+      </w:r>
       <w:r>
         <w:rPr>
           <w:b/>
           <w:bCs/>
           <w:lang w:val="en-US"/>
         </w:rPr>
-        <w:t xml:space="preserve"> for this app shall be deleted.</w:t>
-      </w:r>
-    </w:p>
-    <w:p>
-      <w:pPr>
-        <w:pStyle w:val="Listenabsatz"/>
-        <w:numPr>
-          <w:ilvl w:val="0"/>
-          <w:numId w:val="1"/>
-        </w:numPr>
-        <w:rPr>
-          <w:lang w:val="en-US"/>
-        </w:rPr>
-      </w:pPr>
+        <w:t xml:space="preserve">do NOT </w:t>
+      </w:r>
       <w:r>
         <w:rPr>
           <w:b/>
           <w:bCs/>
           <w:lang w:val="en-US"/>
         </w:rPr>
-        <w:t>Preserved and cleared states:</w:t>
+        <w:t>clear intervention state, when user comes back to this app, the last state/screen should keep</w:t>
+      </w:r>
+    </w:p>
+    <w:p>
+      <w:pPr>
+        <w:pStyle w:val="Listenabsatz"/>
+        <w:numPr>
+          <w:ilvl w:val="2"/>
+          <w:numId w:val="10"/>
+        </w:numPr>
+        <w:rPr>
+          <w:lang w:val="en-US"/>
+        </w:rPr>
+      </w:pPr>
+      <w:proofErr w:type="spellStart"/>
+      <w:r>
+        <w:rPr>
+          <w:lang w:val="en-US"/>
+        </w:rPr>
+        <w:t>action_timer</w:t>
+      </w:r>
+      <w:proofErr w:type="spellEnd"/>
+      <w:r>
+        <w:rPr>
+          <w:lang w:val="en-US"/>
+        </w:rPr>
+        <w:t> - User is doing alternative activity</w:t>
+      </w:r>
+      <w:r>
+        <w:rPr>
+          <w:lang w:val="en-US"/>
+        </w:rPr>
+        <w:t>, and the activity timer already started</w:t>
+      </w:r>
+      <w:r>
+        <w:rPr>
+          <w:lang w:val="en-US"/>
+        </w:rPr>
+        <w:t> → preserv</w:t>
+      </w:r>
+      <w:r>
+        <w:rPr>
+          <w:rFonts w:hint="eastAsia"/>
+          <w:lang w:val="en-US"/>
+        </w:rPr>
+        <w:t>e</w:t>
+      </w:r>
+      <w:r>
+        <w:rPr>
+          <w:lang w:val="en-US"/>
+        </w:rPr>
+        <w:t xml:space="preserve">, when user switch back to this app, use still see this screen. Unless </w:t>
+      </w:r>
+    </w:p>
+    <w:p>
+      <w:pPr>
+        <w:pStyle w:val="Listenabsatz"/>
+        <w:numPr>
+          <w:ilvl w:val="2"/>
+          <w:numId w:val="10"/>
+        </w:numPr>
+        <w:rPr>
+          <w:lang w:val="en-US"/>
+        </w:rPr>
+      </w:pPr>
+      <w:r>
+        <w:rPr>
+          <w:lang w:val="en-US"/>
+        </w:rPr>
+        <w:t>timer - User set </w:t>
+      </w:r>
+      <w:proofErr w:type="spellStart"/>
+      <w:r>
+        <w:rPr>
+          <w:lang w:val="en-US"/>
+        </w:rPr>
+        <w:t>t_intention</w:t>
+      </w:r>
+      <w:proofErr w:type="spellEnd"/>
+      <w:r>
+        <w:rPr>
+          <w:lang w:val="en-US"/>
+        </w:rPr>
+        <w:t xml:space="preserve"> → </w:t>
+      </w:r>
+      <w:r>
+        <w:rPr>
+          <w:b/>
+          <w:bCs/>
+          <w:lang w:val="en-US"/>
+        </w:rPr>
+        <w:t>this transitions to idle AND launches the app, so user can use it normally</w:t>
+      </w:r>
+      <w:r>
+        <w:rPr>
+          <w:lang w:val="en-US"/>
+        </w:rPr>
+        <w:t> → preserve</w:t>
+      </w:r>
+    </w:p>
+    <w:p>
+      <w:pPr>
+        <w:pStyle w:val="Listenabsatz"/>
+        <w:numPr>
+          <w:ilvl w:val="2"/>
+          <w:numId w:val="10"/>
+        </w:numPr>
+        <w:rPr>
+          <w:lang w:val="en-US"/>
+        </w:rPr>
+      </w:pPr>
+      <w:r>
+        <w:rPr>
+          <w:lang w:val="en-US"/>
+        </w:rPr>
+        <w:t>idle - No intervention → nothing to cancel</w:t>
+      </w:r>
+    </w:p>
+    <w:p>
+      <w:pPr>
+        <w:pStyle w:val="Listenabsatz"/>
+        <w:numPr>
+          <w:ilvl w:val="2"/>
+          <w:numId w:val="10"/>
+        </w:numPr>
+        <w:rPr>
+          <w:lang w:val="en-US"/>
+        </w:rPr>
+      </w:pPr>
+      <w:r>
+        <w:rPr>
+          <w:lang w:val="en-US"/>
+        </w:rPr>
+        <w:t>Key insight: When user sets </w:t>
+      </w:r>
+      <w:proofErr w:type="spellStart"/>
+      <w:r>
+        <w:rPr>
+          <w:lang w:val="en-US"/>
+        </w:rPr>
+        <w:t>t_intention</w:t>
+      </w:r>
+      <w:proofErr w:type="spellEnd"/>
+      <w:r>
+        <w:rPr>
+          <w:lang w:val="en-US"/>
+        </w:rPr>
+        <w:t>, the intervention completes and transitions to idle, then the app launches normally. The </w:t>
+      </w:r>
+      <w:proofErr w:type="spellStart"/>
+      <w:r>
+        <w:rPr>
+          <w:lang w:val="en-US"/>
+        </w:rPr>
+        <w:t>t_intention</w:t>
+      </w:r>
+      <w:proofErr w:type="spellEnd"/>
+      <w:r>
+        <w:rPr>
+          <w:lang w:val="en-US"/>
+        </w:rPr>
+        <w:t xml:space="preserve"> timer is now active and will suppress future interventions until it expires.</w:t>
       </w:r>
     </w:p>
     <w:p>
@@ -1125,48 +1438,254 @@
           <w:numId w:val="10"/>
         </w:numPr>
         <w:rPr>
-          <w:lang w:val="en-US"/>
-        </w:rPr>
-      </w:pPr>
-      <w:r>
-        <w:rPr>
           <w:b/>
           <w:bCs/>
           <w:lang w:val="en-US"/>
         </w:rPr>
-        <w:t>Complete/Preserved states</w:t>
-      </w:r>
+      </w:pPr>
       <w:r>
         <w:rPr>
           <w:b/>
           <w:bCs/>
           <w:lang w:val="en-US"/>
         </w:rPr>
-        <w:t xml:space="preserve"> (per app): </w:t>
-      </w:r>
-      <w:r>
+        <w:t>Incomplete Intervention (per app): The intervention state/screen of the app shall be cleared when the user switch away and back to this app</w:t>
+      </w:r>
+    </w:p>
+    <w:p>
+      <w:pPr>
+        <w:pStyle w:val="Listenabsatz"/>
+        <w:numPr>
+          <w:ilvl w:val="2"/>
+          <w:numId w:val="10"/>
+        </w:numPr>
+        <w:rPr>
+          <w:lang w:val="en-US"/>
+        </w:rPr>
+      </w:pPr>
+      <w:r>
+        <w:rPr>
+          <w:lang w:val="en-US"/>
+        </w:rPr>
+        <w:t xml:space="preserve">When user switches away, clear intervention state if </w:t>
+      </w:r>
+      <w:proofErr w:type="spellStart"/>
+      <w:r>
+        <w:rPr>
+          <w:lang w:val="en-US"/>
+        </w:rPr>
+        <w:t>its</w:t>
+      </w:r>
+      <w:proofErr w:type="spellEnd"/>
+      <w:r>
+        <w:rPr>
+          <w:lang w:val="en-US"/>
+        </w:rPr>
+        <w:t xml:space="preserve"> in the following </w:t>
+      </w:r>
+      <w:proofErr w:type="spellStart"/>
+      <w:r>
+        <w:rPr>
+          <w:lang w:val="en-US"/>
+        </w:rPr>
+        <w:t>incomplete:Incomplete</w:t>
+      </w:r>
+      <w:proofErr w:type="spellEnd"/>
+      <w:r>
+        <w:rPr>
+          <w:lang w:val="en-US"/>
+        </w:rPr>
+        <w:t> states (clear intervention states). Below are only some examples. Except explicit defined complete/preserved states, all states of the app shall be cleared</w:t>
+      </w:r>
+    </w:p>
+    <w:p>
+      <w:pPr>
+        <w:pStyle w:val="Listenabsatz"/>
+        <w:numPr>
+          <w:ilvl w:val="3"/>
+          <w:numId w:val="10"/>
+        </w:numPr>
+        <w:rPr>
+          <w:lang w:val="en-US"/>
+        </w:rPr>
+      </w:pPr>
+      <w:r>
+        <w:rPr>
+          <w:lang w:val="en-US"/>
+        </w:rPr>
+        <w:t>breathing - User hasn't finished breathing</w:t>
+      </w:r>
+    </w:p>
+    <w:p>
+      <w:pPr>
+        <w:pStyle w:val="Listenabsatz"/>
+        <w:numPr>
+          <w:ilvl w:val="3"/>
+          <w:numId w:val="10"/>
+        </w:numPr>
+        <w:rPr>
+          <w:lang w:val="en-US"/>
+        </w:rPr>
+      </w:pPr>
+      <w:r>
+        <w:rPr>
+          <w:lang w:val="en-US"/>
+        </w:rPr>
+        <w:t>root-cause - User hasn't selected causes</w:t>
+      </w:r>
+    </w:p>
+    <w:p>
+      <w:pPr>
+        <w:pStyle w:val="Listenabsatz"/>
+        <w:numPr>
+          <w:ilvl w:val="3"/>
+          <w:numId w:val="10"/>
+        </w:numPr>
+      </w:pPr>
+      <w:r>
+        <w:t xml:space="preserve">alternatives - User </w:t>
+      </w:r>
+      <w:proofErr w:type="spellStart"/>
+      <w:r>
+        <w:t>hasn't</w:t>
+      </w:r>
+      <w:proofErr w:type="spellEnd"/>
+      <w:r>
+        <w:t xml:space="preserve"> </w:t>
+      </w:r>
+      <w:proofErr w:type="spellStart"/>
+      <w:r>
+        <w:t>chosen</w:t>
+      </w:r>
+      <w:proofErr w:type="spellEnd"/>
+      <w:r>
+        <w:t> alternative</w:t>
+      </w:r>
+    </w:p>
+    <w:p>
+      <w:pPr>
+        <w:pStyle w:val="Listenabsatz"/>
+        <w:numPr>
+          <w:ilvl w:val="3"/>
+          <w:numId w:val="10"/>
+        </w:numPr>
+      </w:pPr>
+      <w:proofErr w:type="spellStart"/>
+      <w:r>
+        <w:t>action</w:t>
+      </w:r>
+      <w:proofErr w:type="spellEnd"/>
+      <w:r>
+        <w:t xml:space="preserve"> - User </w:t>
+      </w:r>
+      <w:proofErr w:type="spellStart"/>
+      <w:r>
+        <w:t>hasn't</w:t>
+      </w:r>
+      <w:proofErr w:type="spellEnd"/>
+      <w:r>
+        <w:t xml:space="preserve"> </w:t>
+      </w:r>
+      <w:proofErr w:type="spellStart"/>
+      <w:r>
+        <w:t>started</w:t>
+      </w:r>
+      <w:proofErr w:type="spellEnd"/>
+      <w:r>
+        <w:t xml:space="preserve"> </w:t>
+      </w:r>
+      <w:proofErr w:type="spellStart"/>
+      <w:r>
+        <w:t>activity</w:t>
+      </w:r>
+      <w:proofErr w:type="spellEnd"/>
+    </w:p>
+    <w:p>
+      <w:pPr>
+        <w:pStyle w:val="Listenabsatz"/>
+        <w:numPr>
+          <w:ilvl w:val="3"/>
+          <w:numId w:val="10"/>
+        </w:numPr>
+      </w:pPr>
+      <w:proofErr w:type="spellStart"/>
+      <w:r>
+        <w:t>reflection</w:t>
+      </w:r>
+      <w:proofErr w:type="spellEnd"/>
+      <w:r>
+        <w:t xml:space="preserve"> - User </w:t>
+      </w:r>
+      <w:proofErr w:type="spellStart"/>
+      <w:r>
+        <w:t>hasn't</w:t>
+      </w:r>
+      <w:proofErr w:type="spellEnd"/>
+      <w:r>
+        <w:t xml:space="preserve"> </w:t>
+      </w:r>
+      <w:proofErr w:type="spellStart"/>
+      <w:r>
+        <w:t>finished</w:t>
+      </w:r>
+      <w:proofErr w:type="spellEnd"/>
+      <w:r>
+        <w:t xml:space="preserve"> </w:t>
+      </w:r>
+      <w:proofErr w:type="spellStart"/>
+      <w:r>
+        <w:t>reflection</w:t>
+      </w:r>
+      <w:proofErr w:type="spellEnd"/>
+    </w:p>
+    <w:p>
+      <w:pPr>
         <w:rPr>
           <w:b/>
           <w:bCs/>
           <w:lang w:val="en-US"/>
         </w:rPr>
-        <w:t xml:space="preserve">do NOT </w:t>
-      </w:r>
+      </w:pPr>
+    </w:p>
+    <w:p>
+      <w:pPr>
+        <w:ind w:left="1440"/>
+        <w:rPr>
+          <w:strike/>
+          <w:lang w:val="en-US"/>
+        </w:rPr>
+      </w:pPr>
+    </w:p>
+    <w:p>
+      <w:pPr>
+        <w:pStyle w:val="berschrift2"/>
+        <w:rPr>
+          <w:lang w:val="en-US"/>
+        </w:rPr>
+      </w:pPr>
+      <w:r>
+        <w:rPr>
+          <w:lang w:val="en-US"/>
+        </w:rPr>
+        <w:t>Quick task:</w:t>
+      </w:r>
+    </w:p>
+    <w:p>
+      <w:proofErr w:type="spellStart"/>
       <w:r>
         <w:rPr>
           <w:b/>
           <w:bCs/>
-          <w:lang w:val="en-US"/>
-        </w:rPr>
-        <w:t>clear intervention state, when user comes back to this app, the last state/screen should keep</w:t>
-      </w:r>
-    </w:p>
-    <w:p>
-      <w:pPr>
-        <w:pStyle w:val="Listenabsatz"/>
-        <w:numPr>
-          <w:ilvl w:val="2"/>
-          <w:numId w:val="10"/>
+        </w:rPr>
+        <w:t>Definitions</w:t>
+      </w:r>
+      <w:proofErr w:type="spellEnd"/>
+    </w:p>
+    <w:p>
+      <w:pPr>
+        <w:numPr>
+          <w:ilvl w:val="0"/>
+          <w:numId w:val="2"/>
         </w:numPr>
         <w:rPr>
           <w:lang w:val="en-US"/>
@@ -1177,719 +1696,364 @@
         <w:rPr>
           <w:lang w:val="en-US"/>
         </w:rPr>
-        <w:t>action_timer</w:t>
+        <w:t>t_quickTask</w:t>
       </w:r>
       <w:proofErr w:type="spellEnd"/>
       <w:r>
         <w:rPr>
           <w:lang w:val="en-US"/>
         </w:rPr>
-        <w:t> - User is doing alternative activity</w:t>
-      </w:r>
-      <w:r>
-        <w:rPr>
-          <w:lang w:val="en-US"/>
-        </w:rPr>
-        <w:t>, and the activity timer already started</w:t>
-      </w:r>
-      <w:r>
-        <w:rPr>
-          <w:lang w:val="en-US"/>
-        </w:rPr>
-        <w:t> → preserv</w:t>
-      </w:r>
-      <w:r>
-        <w:rPr>
-          <w:rFonts w:hint="eastAsia"/>
-          <w:lang w:val="en-US"/>
-        </w:rPr>
-        <w:t>e</w:t>
-      </w:r>
-      <w:r>
-        <w:rPr>
-          <w:lang w:val="en-US"/>
-        </w:rPr>
-        <w:t xml:space="preserve">, when user switch back to this app, use still see this screen. Unless </w:t>
-      </w:r>
-    </w:p>
-    <w:p>
-      <w:pPr>
-        <w:pStyle w:val="Listenabsatz"/>
-        <w:numPr>
-          <w:ilvl w:val="2"/>
-          <w:numId w:val="10"/>
-        </w:numPr>
-        <w:rPr>
-          <w:lang w:val="en-US"/>
-        </w:rPr>
-      </w:pPr>
-      <w:r>
-        <w:rPr>
-          <w:lang w:val="en-US"/>
-        </w:rPr>
-        <w:t>timer - User set </w:t>
-      </w:r>
+        <w:t>: duration of the emergency allowance</w:t>
+      </w:r>
+    </w:p>
+    <w:p>
+      <w:pPr>
+        <w:numPr>
+          <w:ilvl w:val="0"/>
+          <w:numId w:val="2"/>
+        </w:numPr>
+        <w:rPr>
+          <w:lang w:val="en-US"/>
+        </w:rPr>
+      </w:pPr>
       <w:proofErr w:type="spellStart"/>
       <w:r>
         <w:rPr>
           <w:lang w:val="en-US"/>
         </w:rPr>
-        <w:t>t_intention</w:t>
+        <w:t>n_quickTask</w:t>
       </w:r>
       <w:proofErr w:type="spellEnd"/>
       <w:r>
         <w:rPr>
           <w:lang w:val="en-US"/>
         </w:rPr>
-        <w:t xml:space="preserve"> → </w:t>
-      </w:r>
+        <w:t xml:space="preserve">: number of Quick Tasks allowed within </w:t>
+      </w:r>
+      <w:r>
+        <w:rPr>
+          <w:lang w:val="en-US"/>
+        </w:rPr>
+        <w:t>a fixed rolling</w:t>
+      </w:r>
+      <w:r>
+        <w:rPr>
+          <w:lang w:val="en-US"/>
+        </w:rPr>
+        <w:t xml:space="preserve"> window</w:t>
+      </w:r>
+      <w:r>
+        <w:rPr>
+          <w:lang w:val="en-US"/>
+        </w:rPr>
+        <w:t>.</w:t>
+      </w:r>
+      <w:r>
+        <w:rPr>
+          <w:lang w:val="en-US"/>
+        </w:rPr>
+        <w:t xml:space="preserve"> (e.g. </w:t>
+      </w:r>
+      <w:r>
+        <w:rPr>
+          <w:lang w:val="en-US"/>
+        </w:rPr>
+        <w:t>1h, fixed from 8:00-9:00, 9:00-10:00 etc.</w:t>
+      </w:r>
+      <w:r>
+        <w:rPr>
+          <w:lang w:val="en-US"/>
+        </w:rPr>
+        <w:t>)</w:t>
+      </w:r>
+      <w:r>
+        <w:rPr>
+          <w:lang w:val="en-US"/>
+        </w:rPr>
+        <w:t xml:space="preserve">. User can set the </w:t>
+      </w:r>
+      <w:proofErr w:type="spellStart"/>
+      <w:r>
+        <w:rPr>
+          <w:lang w:val="en-US"/>
+        </w:rPr>
+        <w:t>n_quickTask</w:t>
+      </w:r>
+      <w:proofErr w:type="spellEnd"/>
+      <w:r>
+        <w:rPr>
+          <w:lang w:val="en-US"/>
+        </w:rPr>
+        <w:t xml:space="preserve"> and the time window as 1h,4h, 12h, 24h.</w:t>
+      </w:r>
+    </w:p>
+    <w:p>
       <w:r>
         <w:rPr>
           <w:b/>
           <w:bCs/>
-          <w:lang w:val="en-US"/>
-        </w:rPr>
-        <w:t>this transitions to idle AND launches the app, so user can use it normally</w:t>
-      </w:r>
-      <w:r>
-        <w:rPr>
-          <w:lang w:val="en-US"/>
-        </w:rPr>
-        <w:t> → preserve</w:t>
-      </w:r>
-    </w:p>
-    <w:p>
-      <w:pPr>
-        <w:pStyle w:val="Listenabsatz"/>
-        <w:numPr>
-          <w:ilvl w:val="2"/>
-          <w:numId w:val="10"/>
-        </w:numPr>
-        <w:rPr>
-          <w:lang w:val="en-US"/>
-        </w:rPr>
-      </w:pPr>
-      <w:r>
-        <w:rPr>
-          <w:lang w:val="en-US"/>
-        </w:rPr>
-        <w:t>idle - No intervention → nothing to cancel</w:t>
-      </w:r>
-    </w:p>
-    <w:p>
-      <w:pPr>
-        <w:pStyle w:val="Listenabsatz"/>
-        <w:numPr>
-          <w:ilvl w:val="2"/>
-          <w:numId w:val="10"/>
-        </w:numPr>
-        <w:rPr>
-          <w:lang w:val="en-US"/>
-        </w:rPr>
-      </w:pPr>
-      <w:r>
-        <w:rPr>
-          <w:lang w:val="en-US"/>
-        </w:rPr>
-        <w:t>Key insight: When user sets </w:t>
+        </w:rPr>
+        <w:t>Rules</w:t>
+      </w:r>
+    </w:p>
+    <w:p>
+      <w:pPr>
+        <w:numPr>
+          <w:ilvl w:val="0"/>
+          <w:numId w:val="3"/>
+        </w:numPr>
+        <w:rPr>
+          <w:lang w:val="en-US"/>
+        </w:rPr>
+      </w:pPr>
+      <w:r>
+        <w:rPr>
+          <w:lang w:val="en-US"/>
+        </w:rPr>
+        <w:t>Quick Task temporarily suppresses all intervention triggers.</w:t>
+      </w:r>
+    </w:p>
+    <w:p>
+      <w:pPr>
+        <w:numPr>
+          <w:ilvl w:val="0"/>
+          <w:numId w:val="3"/>
+        </w:numPr>
+        <w:rPr>
+          <w:lang w:val="en-US"/>
+        </w:rPr>
+      </w:pPr>
+      <w:r>
+        <w:rPr>
+          <w:lang w:val="en-US"/>
+        </w:rPr>
+        <w:t xml:space="preserve">When quick task started, </w:t>
       </w:r>
       <w:proofErr w:type="spellStart"/>
       <w:r>
         <w:rPr>
           <w:lang w:val="en-US"/>
         </w:rPr>
-        <w:t>t_intention</w:t>
+        <w:t>t_</w:t>
+      </w:r>
+      <w:r>
+        <w:rPr>
+          <w:lang w:val="en-US"/>
+        </w:rPr>
+        <w:t>intention</w:t>
       </w:r>
       <w:proofErr w:type="spellEnd"/>
       <w:r>
         <w:rPr>
           <w:lang w:val="en-US"/>
         </w:rPr>
-        <w:t>, the intervention completes and transitions to idle, then the app launches normally. The </w:t>
+        <w:t xml:space="preserve"> for this app </w:t>
+      </w:r>
+      <w:r>
+        <w:rPr>
+          <w:lang w:val="en-US"/>
+        </w:rPr>
+        <w:t>is reset to 0</w:t>
+      </w:r>
+    </w:p>
+    <w:p>
+      <w:pPr>
+        <w:numPr>
+          <w:ilvl w:val="0"/>
+          <w:numId w:val="3"/>
+        </w:numPr>
+      </w:pPr>
+      <w:r>
+        <w:t xml:space="preserve">During </w:t>
       </w:r>
       <w:proofErr w:type="spellStart"/>
       <w:r>
-        <w:rPr>
-          <w:lang w:val="en-US"/>
-        </w:rPr>
-        <w:t>t_intention</w:t>
+        <w:t>t_quickTask</w:t>
       </w:r>
       <w:proofErr w:type="spellEnd"/>
       <w:r>
-        <w:rPr>
-          <w:lang w:val="en-US"/>
-        </w:rPr>
-        <w:t xml:space="preserve"> timer is now active and will suppress future interventions until it expires.</w:t>
-      </w:r>
-    </w:p>
-    <w:p>
-      <w:pPr>
-        <w:pStyle w:val="Listenabsatz"/>
+        <w:t>:</w:t>
+      </w:r>
+    </w:p>
+    <w:p>
+      <w:pPr>
         <w:numPr>
           <w:ilvl w:val="1"/>
-          <w:numId w:val="10"/>
-        </w:numPr>
+          <w:numId w:val="3"/>
+        </w:numPr>
+        <w:rPr>
+          <w:lang w:val="en-US"/>
+        </w:rPr>
+      </w:pPr>
+      <w:r>
+        <w:rPr>
+          <w:lang w:val="en-US"/>
+        </w:rPr>
+        <w:t>User may freely switch apps and return to monitored apps</w:t>
+      </w:r>
+    </w:p>
+    <w:p>
+      <w:pPr>
+        <w:numPr>
+          <w:ilvl w:val="1"/>
+          <w:numId w:val="3"/>
+        </w:numPr>
+      </w:pPr>
+      <w:proofErr w:type="spellStart"/>
+      <w:r>
+        <w:t>No</w:t>
+      </w:r>
+      <w:proofErr w:type="spellEnd"/>
+      <w:r>
+        <w:t xml:space="preserve"> </w:t>
+      </w:r>
+      <w:proofErr w:type="spellStart"/>
+      <w:r>
+        <w:t>intervention</w:t>
+      </w:r>
+      <w:proofErr w:type="spellEnd"/>
+      <w:r>
+        <w:t xml:space="preserve"> </w:t>
+      </w:r>
+      <w:proofErr w:type="spellStart"/>
+      <w:r>
+        <w:t>process</w:t>
+      </w:r>
+      <w:proofErr w:type="spellEnd"/>
+      <w:r>
+        <w:t xml:space="preserve"> </w:t>
+      </w:r>
+      <w:proofErr w:type="spellStart"/>
+      <w:r>
+        <w:t>shall</w:t>
+      </w:r>
+      <w:proofErr w:type="spellEnd"/>
+      <w:r>
+        <w:t xml:space="preserve"> </w:t>
+      </w:r>
+      <w:proofErr w:type="spellStart"/>
+      <w:r>
+        <w:t>start</w:t>
+      </w:r>
+      <w:proofErr w:type="spellEnd"/>
+    </w:p>
+    <w:p>
+      <w:pPr>
+        <w:numPr>
+          <w:ilvl w:val="0"/>
+          <w:numId w:val="3"/>
+        </w:numPr>
+        <w:rPr>
+          <w:lang w:val="en-US"/>
+        </w:rPr>
+      </w:pPr>
+      <w:r>
+        <w:rPr>
+          <w:lang w:val="en-US"/>
+        </w:rPr>
+        <w:t xml:space="preserve">Quick Task does </w:t>
+      </w:r>
+      <w:r>
         <w:rPr>
           <w:b/>
           <w:bCs/>
           <w:lang w:val="en-US"/>
         </w:rPr>
-      </w:pPr>
-      <w:r>
+        <w:t>not</w:t>
+      </w:r>
+      <w:r>
+        <w:rPr>
+          <w:lang w:val="en-US"/>
+        </w:rPr>
+        <w:t xml:space="preserve"> create or extend </w:t>
+      </w:r>
+      <w:proofErr w:type="spellStart"/>
+      <w:r>
+        <w:rPr>
+          <w:lang w:val="en-US"/>
+        </w:rPr>
+        <w:t>t_</w:t>
+      </w:r>
+      <w:r>
+        <w:rPr>
+          <w:lang w:val="en-US"/>
+        </w:rPr>
+        <w:t>intention</w:t>
+      </w:r>
+      <w:proofErr w:type="spellEnd"/>
+      <w:r>
+        <w:rPr>
+          <w:lang w:val="en-US"/>
+        </w:rPr>
+        <w:t>.</w:t>
+      </w:r>
+    </w:p>
+    <w:p>
+      <w:pPr>
+        <w:numPr>
+          <w:ilvl w:val="0"/>
+          <w:numId w:val="3"/>
+        </w:numPr>
+      </w:pPr>
+      <w:proofErr w:type="spellStart"/>
+      <w:r>
+        <w:t>When</w:t>
+      </w:r>
+      <w:proofErr w:type="spellEnd"/>
+      <w:r>
+        <w:t xml:space="preserve"> </w:t>
+      </w:r>
+      <w:proofErr w:type="spellStart"/>
+      <w:r>
+        <w:t>t_quickTask</w:t>
+      </w:r>
+      <w:proofErr w:type="spellEnd"/>
+      <w:r>
+        <w:t xml:space="preserve"> </w:t>
+      </w:r>
+      <w:proofErr w:type="spellStart"/>
+      <w:r>
+        <w:t>expires</w:t>
+      </w:r>
+      <w:proofErr w:type="spellEnd"/>
+      <w:r>
+        <w:t>:</w:t>
+      </w:r>
+    </w:p>
+    <w:p>
+      <w:pPr>
+        <w:numPr>
+          <w:ilvl w:val="1"/>
+          <w:numId w:val="3"/>
+        </w:numPr>
         <w:rPr>
           <w:b/>
           <w:bCs/>
           <w:lang w:val="en-US"/>
         </w:rPr>
-        <w:t>Incomplete Intervention (per app): The intervention state/screen of the app shall be cleared when the user switch away and back to this app</w:t>
-      </w:r>
-    </w:p>
-    <w:p>
-      <w:pPr>
-        <w:pStyle w:val="Listenabsatz"/>
-        <w:numPr>
-          <w:ilvl w:val="2"/>
-          <w:numId w:val="10"/>
-        </w:numPr>
-        <w:rPr>
-          <w:lang w:val="en-US"/>
-        </w:rPr>
-      </w:pPr>
-      <w:r>
-        <w:rPr>
-          <w:lang w:val="en-US"/>
-        </w:rPr>
-        <w:t xml:space="preserve">When user switches away, clear intervention state if </w:t>
-      </w:r>
-      <w:proofErr w:type="spellStart"/>
-      <w:r>
-        <w:rPr>
-          <w:lang w:val="en-US"/>
-        </w:rPr>
-        <w:t>its</w:t>
-      </w:r>
-      <w:proofErr w:type="spellEnd"/>
-      <w:r>
-        <w:rPr>
-          <w:lang w:val="en-US"/>
-        </w:rPr>
-        <w:t xml:space="preserve"> in the following </w:t>
-      </w:r>
-      <w:proofErr w:type="spellStart"/>
-      <w:r>
-        <w:rPr>
-          <w:lang w:val="en-US"/>
-        </w:rPr>
-        <w:t>incomplete:Incomplete</w:t>
-      </w:r>
-      <w:proofErr w:type="spellEnd"/>
-      <w:r>
-        <w:rPr>
-          <w:lang w:val="en-US"/>
-        </w:rPr>
-        <w:t> states (clear intervention states). Below are only some examples. Except explicit defined complete/preserved states, all states of the app shall be cleared</w:t>
-      </w:r>
-    </w:p>
-    <w:p>
-      <w:pPr>
-        <w:pStyle w:val="Listenabsatz"/>
-        <w:numPr>
-          <w:ilvl w:val="3"/>
-          <w:numId w:val="10"/>
-        </w:numPr>
-        <w:rPr>
-          <w:lang w:val="en-US"/>
-        </w:rPr>
-      </w:pPr>
-      <w:r>
-        <w:rPr>
-          <w:lang w:val="en-US"/>
-        </w:rPr>
-        <w:t>breathing - User hasn't finished breathing</w:t>
-      </w:r>
-    </w:p>
-    <w:p>
-      <w:pPr>
-        <w:pStyle w:val="Listenabsatz"/>
-        <w:numPr>
-          <w:ilvl w:val="3"/>
-          <w:numId w:val="10"/>
-        </w:numPr>
-        <w:rPr>
-          <w:lang w:val="en-US"/>
-        </w:rPr>
-      </w:pPr>
-      <w:r>
-        <w:rPr>
-          <w:lang w:val="en-US"/>
-        </w:rPr>
-        <w:t>root-cause - User hasn't selected causes</w:t>
-      </w:r>
-    </w:p>
-    <w:p>
-      <w:pPr>
-        <w:pStyle w:val="Listenabsatz"/>
-        <w:numPr>
-          <w:ilvl w:val="3"/>
-          <w:numId w:val="10"/>
-        </w:numPr>
-      </w:pPr>
-      <w:r>
-        <w:t xml:space="preserve">alternatives - User </w:t>
-      </w:r>
-      <w:proofErr w:type="spellStart"/>
-      <w:r>
-        <w:t>hasn't</w:t>
-      </w:r>
-      <w:proofErr w:type="spellEnd"/>
-      <w:r>
-        <w:t xml:space="preserve"> </w:t>
-      </w:r>
-      <w:proofErr w:type="spellStart"/>
-      <w:r>
-        <w:t>chosen</w:t>
-      </w:r>
-      <w:proofErr w:type="spellEnd"/>
-      <w:r>
-        <w:t> alternative</w:t>
-      </w:r>
-    </w:p>
-    <w:p>
-      <w:pPr>
-        <w:pStyle w:val="Listenabsatz"/>
-        <w:numPr>
-          <w:ilvl w:val="3"/>
-          <w:numId w:val="10"/>
-        </w:numPr>
-      </w:pPr>
-      <w:proofErr w:type="spellStart"/>
-      <w:r>
-        <w:t>action</w:t>
-      </w:r>
-      <w:proofErr w:type="spellEnd"/>
-      <w:r>
-        <w:t xml:space="preserve"> - User </w:t>
-      </w:r>
-      <w:proofErr w:type="spellStart"/>
-      <w:r>
-        <w:t>hasn't</w:t>
-      </w:r>
-      <w:proofErr w:type="spellEnd"/>
-      <w:r>
-        <w:t xml:space="preserve"> </w:t>
-      </w:r>
-      <w:proofErr w:type="spellStart"/>
-      <w:r>
-        <w:t>started</w:t>
-      </w:r>
-      <w:proofErr w:type="spellEnd"/>
-      <w:r>
-        <w:t xml:space="preserve"> </w:t>
-      </w:r>
-      <w:proofErr w:type="spellStart"/>
-      <w:r>
-        <w:t>activity</w:t>
-      </w:r>
-      <w:proofErr w:type="spellEnd"/>
-    </w:p>
-    <w:p>
-      <w:pPr>
-        <w:pStyle w:val="Listenabsatz"/>
-        <w:numPr>
-          <w:ilvl w:val="3"/>
-          <w:numId w:val="10"/>
-        </w:numPr>
-      </w:pPr>
-      <w:proofErr w:type="spellStart"/>
-      <w:r>
-        <w:t>reflection</w:t>
-      </w:r>
-      <w:proofErr w:type="spellEnd"/>
-      <w:r>
-        <w:t xml:space="preserve"> - User </w:t>
-      </w:r>
-      <w:proofErr w:type="spellStart"/>
-      <w:r>
-        <w:t>hasn't</w:t>
-      </w:r>
-      <w:proofErr w:type="spellEnd"/>
-      <w:r>
-        <w:t xml:space="preserve"> </w:t>
-      </w:r>
-      <w:proofErr w:type="spellStart"/>
-      <w:r>
-        <w:t>finished</w:t>
-      </w:r>
-      <w:proofErr w:type="spellEnd"/>
-      <w:r>
-        <w:t xml:space="preserve"> </w:t>
-      </w:r>
-      <w:proofErr w:type="spellStart"/>
-      <w:r>
-        <w:t>reflection</w:t>
-      </w:r>
-      <w:proofErr w:type="spellEnd"/>
-    </w:p>
-    <w:p>
-      <w:pPr>
+      </w:pPr>
+      <w:r>
         <w:rPr>
           <w:b/>
           <w:bCs/>
           <w:lang w:val="en-US"/>
         </w:rPr>
-      </w:pPr>
-    </w:p>
-    <w:p>
-      <w:pPr>
-        <w:ind w:left="1440"/>
-        <w:rPr>
-          <w:strike/>
-          <w:lang w:val="en-US"/>
-        </w:rPr>
-      </w:pPr>
-    </w:p>
-    <w:p>
-      <w:pPr>
-        <w:pStyle w:val="berschrift2"/>
-        <w:rPr>
-          <w:lang w:val="en-US"/>
-        </w:rPr>
-      </w:pPr>
-      <w:r>
-        <w:rPr>
-          <w:lang w:val="en-US"/>
-        </w:rPr>
-        <w:t>Quick task:</w:t>
-      </w:r>
-    </w:p>
-    <w:p>
+        <w:t xml:space="preserve">case 1: </w:t>
+      </w:r>
       <w:proofErr w:type="spellStart"/>
       <w:r>
         <w:rPr>
           <w:b/>
           <w:bCs/>
-        </w:rPr>
-        <w:t>Definitions</w:t>
+          <w:lang w:val="en-US"/>
+        </w:rPr>
+        <w:t>t_quickTask</w:t>
       </w:r>
       <w:proofErr w:type="spellEnd"/>
-    </w:p>
-    <w:p>
-      <w:pPr>
-        <w:numPr>
-          <w:ilvl w:val="0"/>
-          <w:numId w:val="2"/>
-        </w:numPr>
-        <w:rPr>
-          <w:lang w:val="en-US"/>
-        </w:rPr>
-      </w:pPr>
-      <w:proofErr w:type="spellStart"/>
-      <w:r>
-        <w:rPr>
-          <w:lang w:val="en-US"/>
-        </w:rPr>
-        <w:t>t_quickTask</w:t>
-      </w:r>
-      <w:proofErr w:type="spellEnd"/>
-      <w:r>
-        <w:rPr>
-          <w:lang w:val="en-US"/>
-        </w:rPr>
-        <w:t>: duration of the emergency allowance</w:t>
-      </w:r>
-    </w:p>
-    <w:p>
-      <w:pPr>
-        <w:numPr>
-          <w:ilvl w:val="0"/>
-          <w:numId w:val="2"/>
-        </w:numPr>
-        <w:rPr>
-          <w:lang w:val="en-US"/>
-        </w:rPr>
-      </w:pPr>
-      <w:proofErr w:type="spellStart"/>
-      <w:r>
-        <w:rPr>
-          <w:lang w:val="en-US"/>
-        </w:rPr>
-        <w:t>n_quickTask</w:t>
-      </w:r>
-      <w:proofErr w:type="spellEnd"/>
-      <w:r>
-        <w:rPr>
-          <w:lang w:val="en-US"/>
-        </w:rPr>
-        <w:t>: number of Quick Tasks allowed within the rolling window (e.g. 15 minutes)</w:t>
-      </w:r>
-    </w:p>
-    <w:p>
       <w:r>
         <w:rPr>
           <w:b/>
           <w:bCs/>
-        </w:rPr>
-        <w:t>Rules</w:t>
-      </w:r>
-    </w:p>
-    <w:p>
-      <w:pPr>
-        <w:numPr>
-          <w:ilvl w:val="0"/>
-          <w:numId w:val="3"/>
-        </w:numPr>
-        <w:rPr>
-          <w:lang w:val="en-US"/>
-        </w:rPr>
-      </w:pPr>
-      <w:r>
-        <w:rPr>
-          <w:lang w:val="en-US"/>
-        </w:rPr>
-        <w:t>Quick Task temporarily suppresses all intervention triggers.</w:t>
-      </w:r>
-    </w:p>
-    <w:p>
-      <w:pPr>
-        <w:numPr>
-          <w:ilvl w:val="0"/>
-          <w:numId w:val="3"/>
-        </w:numPr>
-        <w:rPr>
-          <w:lang w:val="en-US"/>
-        </w:rPr>
-      </w:pPr>
-      <w:r>
-        <w:rPr>
-          <w:lang w:val="en-US"/>
-        </w:rPr>
-        <w:t xml:space="preserve">When quick task started, </w:t>
-      </w:r>
-      <w:proofErr w:type="spellStart"/>
-      <w:r>
-        <w:rPr>
-          <w:lang w:val="en-US"/>
-        </w:rPr>
-        <w:t>t_</w:t>
-      </w:r>
-      <w:r>
-        <w:rPr>
-          <w:lang w:val="en-US"/>
-        </w:rPr>
-        <w:t>intention</w:t>
-      </w:r>
-      <w:proofErr w:type="spellEnd"/>
-      <w:r>
-        <w:rPr>
-          <w:lang w:val="en-US"/>
-        </w:rPr>
-        <w:t xml:space="preserve"> for this app </w:t>
-      </w:r>
-      <w:r>
-        <w:rPr>
-          <w:lang w:val="en-US"/>
-        </w:rPr>
-        <w:t>is reset to 0</w:t>
-      </w:r>
-    </w:p>
-    <w:p>
-      <w:pPr>
-        <w:numPr>
-          <w:ilvl w:val="0"/>
-          <w:numId w:val="3"/>
-        </w:numPr>
-      </w:pPr>
-      <w:r>
-        <w:t xml:space="preserve">During </w:t>
-      </w:r>
-      <w:proofErr w:type="spellStart"/>
-      <w:r>
-        <w:t>t_quickTask</w:t>
-      </w:r>
-      <w:proofErr w:type="spellEnd"/>
-      <w:r>
-        <w:t>:</w:t>
-      </w:r>
-    </w:p>
-    <w:p>
-      <w:pPr>
-        <w:numPr>
-          <w:ilvl w:val="1"/>
-          <w:numId w:val="3"/>
-        </w:numPr>
-        <w:rPr>
-          <w:lang w:val="en-US"/>
-        </w:rPr>
-      </w:pPr>
-      <w:r>
-        <w:rPr>
-          <w:lang w:val="en-US"/>
-        </w:rPr>
-        <w:t>User may freely switch apps and return to monitored apps</w:t>
-      </w:r>
-    </w:p>
-    <w:p>
-      <w:pPr>
-        <w:numPr>
-          <w:ilvl w:val="1"/>
-          <w:numId w:val="3"/>
-        </w:numPr>
-      </w:pPr>
-      <w:proofErr w:type="spellStart"/>
-      <w:r>
-        <w:t>No</w:t>
-      </w:r>
-      <w:proofErr w:type="spellEnd"/>
-      <w:r>
-        <w:t xml:space="preserve"> </w:t>
-      </w:r>
-      <w:proofErr w:type="spellStart"/>
-      <w:r>
-        <w:t>intervention</w:t>
-      </w:r>
-      <w:proofErr w:type="spellEnd"/>
-      <w:r>
-        <w:t xml:space="preserve"> </w:t>
-      </w:r>
-      <w:proofErr w:type="spellStart"/>
-      <w:r>
-        <w:t>process</w:t>
-      </w:r>
-      <w:proofErr w:type="spellEnd"/>
-      <w:r>
-        <w:t xml:space="preserve"> </w:t>
-      </w:r>
-      <w:proofErr w:type="spellStart"/>
-      <w:r>
-        <w:t>shall</w:t>
-      </w:r>
-      <w:proofErr w:type="spellEnd"/>
-      <w:r>
-        <w:t xml:space="preserve"> </w:t>
-      </w:r>
-      <w:proofErr w:type="spellStart"/>
-      <w:r>
-        <w:t>start</w:t>
-      </w:r>
-      <w:proofErr w:type="spellEnd"/>
-    </w:p>
-    <w:p>
-      <w:pPr>
-        <w:numPr>
-          <w:ilvl w:val="0"/>
-          <w:numId w:val="3"/>
-        </w:numPr>
-        <w:rPr>
-          <w:lang w:val="en-US"/>
-        </w:rPr>
-      </w:pPr>
-      <w:r>
-        <w:rPr>
-          <w:lang w:val="en-US"/>
-        </w:rPr>
-        <w:t xml:space="preserve">Quick Task does </w:t>
-      </w:r>
-      <w:r>
-        <w:rPr>
-          <w:b/>
-          <w:bCs/>
-          <w:lang w:val="en-US"/>
-        </w:rPr>
-        <w:t>not</w:t>
-      </w:r>
-      <w:r>
-        <w:rPr>
-          <w:lang w:val="en-US"/>
-        </w:rPr>
-        <w:t xml:space="preserve"> create or extend </w:t>
-      </w:r>
-      <w:proofErr w:type="spellStart"/>
-      <w:r>
-        <w:rPr>
-          <w:lang w:val="en-US"/>
-        </w:rPr>
-        <w:t>t_</w:t>
-      </w:r>
-      <w:r>
-        <w:rPr>
-          <w:lang w:val="en-US"/>
-        </w:rPr>
-        <w:t>intention</w:t>
-      </w:r>
-      <w:proofErr w:type="spellEnd"/>
-      <w:r>
-        <w:rPr>
-          <w:lang w:val="en-US"/>
-        </w:rPr>
-        <w:t>.</w:t>
-      </w:r>
-    </w:p>
-    <w:p>
-      <w:pPr>
-        <w:numPr>
-          <w:ilvl w:val="0"/>
-          <w:numId w:val="3"/>
-        </w:numPr>
-      </w:pPr>
-      <w:proofErr w:type="spellStart"/>
-      <w:r>
-        <w:t>When</w:t>
-      </w:r>
-      <w:proofErr w:type="spellEnd"/>
-      <w:r>
-        <w:t xml:space="preserve"> </w:t>
-      </w:r>
-      <w:proofErr w:type="spellStart"/>
-      <w:r>
-        <w:t>t_quickTask</w:t>
-      </w:r>
-      <w:proofErr w:type="spellEnd"/>
-      <w:r>
-        <w:t xml:space="preserve"> </w:t>
-      </w:r>
-      <w:proofErr w:type="spellStart"/>
-      <w:r>
-        <w:t>expires</w:t>
-      </w:r>
-      <w:proofErr w:type="spellEnd"/>
-      <w:r>
-        <w:t>:</w:t>
-      </w:r>
-    </w:p>
-    <w:p>
-      <w:pPr>
-        <w:numPr>
-          <w:ilvl w:val="1"/>
-          <w:numId w:val="3"/>
-        </w:numPr>
-        <w:rPr>
-          <w:b/>
-          <w:bCs/>
-          <w:lang w:val="en-US"/>
-        </w:rPr>
-      </w:pPr>
-      <w:r>
-        <w:rPr>
-          <w:b/>
-          <w:bCs/>
-          <w:lang w:val="en-US"/>
-        </w:rPr>
-        <w:t xml:space="preserve">case 1: </w:t>
-      </w:r>
-      <w:proofErr w:type="spellStart"/>
-      <w:r>
-        <w:rPr>
-          <w:b/>
-          <w:bCs/>
-          <w:lang w:val="en-US"/>
-        </w:rPr>
-        <w:t>t_quickTask</w:t>
-      </w:r>
-      <w:proofErr w:type="spellEnd"/>
-      <w:r>
-        <w:rPr>
-          <w:b/>
-          <w:bCs/>
           <w:lang w:val="en-US"/>
         </w:rPr>
         <w:t xml:space="preserve"> expires while the user is still on the app</w:t>
@@ -1909,19 +2073,7 @@
         <w:rPr>
           <w:lang w:val="en-US"/>
         </w:rPr>
-        <w:t>The</w:t>
-      </w:r>
-      <w:r>
-        <w:rPr>
-          <w:lang w:val="en-US"/>
-        </w:rPr>
-        <w:t xml:space="preserve"> Post</w:t>
-      </w:r>
-      <w:r>
-        <w:rPr>
-          <w:lang w:val="en-US"/>
-        </w:rPr>
-        <w:t>-</w:t>
+        <w:t>The Post-</w:t>
       </w:r>
       <w:r>
         <w:rPr>

</xml_diff>

<commit_message>
Fix POST_CONTINUE infinite loop: add cooldown + session-aware SURFACE_DESTROY
</commit_message>
<xml_diff>
--- a/spec/Intervention_OS_Contract_V4.docx
+++ b/spec/Intervention_OS_Contract_V4.docx
@@ -50,21 +50,7 @@
         <w:rPr>
           <w:lang w:val="en-US"/>
         </w:rPr>
-        <w:t xml:space="preserve">25.01.2026 added </w:t>
-      </w:r>
-      <w:proofErr w:type="spellStart"/>
-      <w:r>
-        <w:rPr>
-          <w:lang w:val="en-US"/>
-        </w:rPr>
-        <w:t>redundante</w:t>
-      </w:r>
-      <w:proofErr w:type="spellEnd"/>
-      <w:r>
-        <w:rPr>
-          <w:lang w:val="en-US"/>
-        </w:rPr>
-        <w:t xml:space="preserve"> information, but may better for clarification at the end for V2.</w:t>
+        <w:t>25.01.2026 added redundante information, but may better for clarification at the end for V2.</w:t>
       </w:r>
     </w:p>
     <w:p>
@@ -108,21 +94,7 @@
         <w:rPr>
           <w:lang w:val="en-US"/>
         </w:rPr>
-        <w:t xml:space="preserve">When </w:t>
-      </w:r>
-      <w:proofErr w:type="spellStart"/>
-      <w:r>
-        <w:rPr>
-          <w:lang w:val="en-US"/>
-        </w:rPr>
-        <w:t>t_quickTask</w:t>
-      </w:r>
-      <w:proofErr w:type="spellEnd"/>
-      <w:r>
-        <w:rPr>
-          <w:lang w:val="en-US"/>
-        </w:rPr>
-        <w:t xml:space="preserve"> expires</w:t>
+        <w:t>When t_quickTask expires</w:t>
       </w:r>
       <w:r>
         <w:rPr>
@@ -130,19 +102,11 @@
         </w:rPr>
         <w:t xml:space="preserve"> and </w:t>
       </w:r>
-      <w:proofErr w:type="spellStart"/>
-      <w:r>
-        <w:rPr>
-          <w:lang w:val="en-US"/>
-        </w:rPr>
-        <w:t>n_quickTask</w:t>
-      </w:r>
-      <w:proofErr w:type="spellEnd"/>
-      <w:r>
-        <w:rPr>
-          <w:lang w:val="en-US"/>
-        </w:rPr>
-        <w:t xml:space="preserve">: number of Quick Tasks allowed within </w:t>
+      <w:r>
+        <w:rPr>
+          <w:lang w:val="en-US"/>
+        </w:rPr>
+        <w:t xml:space="preserve">n_quickTask: number of Quick Tasks allowed within </w:t>
       </w:r>
       <w:r>
         <w:rPr>
@@ -184,21 +148,7 @@
         <w:rPr>
           <w:lang w:val="en-US"/>
         </w:rPr>
-        <w:t xml:space="preserve">. User can set the </w:t>
-      </w:r>
-      <w:proofErr w:type="spellStart"/>
-      <w:r>
-        <w:rPr>
-          <w:lang w:val="en-US"/>
-        </w:rPr>
-        <w:t>n_quickTask</w:t>
-      </w:r>
-      <w:proofErr w:type="spellEnd"/>
-      <w:r>
-        <w:rPr>
-          <w:lang w:val="en-US"/>
-        </w:rPr>
-        <w:t xml:space="preserve"> and the time window as 1h,4h, 12h, 24h.</w:t>
+        <w:t>. User can set the n_quickTask and the time window as 1h,4h, 12h, 24h.</w:t>
       </w:r>
     </w:p>
     <w:p>
@@ -267,21 +217,7 @@
         <w:rPr>
           <w:lang w:val="en-US"/>
         </w:rPr>
-        <w:t xml:space="preserve">Each individual monitored app shall have its own all timers/parameters below except </w:t>
-      </w:r>
-      <w:proofErr w:type="spellStart"/>
-      <w:r>
-        <w:rPr>
-          <w:lang w:val="en-US"/>
-        </w:rPr>
-        <w:t>n_quickTasks</w:t>
-      </w:r>
-      <w:proofErr w:type="spellEnd"/>
-      <w:r>
-        <w:rPr>
-          <w:lang w:val="en-US"/>
-        </w:rPr>
-        <w:t>.</w:t>
+        <w:t>Each individual monitored app shall have its own all timers/parameters below except n_quickTasks.</w:t>
       </w:r>
     </w:p>
     <w:tbl>
@@ -331,7 +267,6 @@
                 <w14:ligatures w14:val="none"/>
               </w:rPr>
             </w:pPr>
-            <w:proofErr w:type="spellStart"/>
             <w:r>
               <w:rPr>
                 <w:rFonts w:ascii="Segoe UI" w:eastAsia="Times New Roman" w:hAnsi="Segoe UI" w:cs="Segoe UI"/>
@@ -343,21 +278,7 @@
                 <w:szCs w:val="22"/>
                 <w14:ligatures w14:val="none"/>
               </w:rPr>
-              <w:t>Timer</w:t>
-            </w:r>
-            <w:proofErr w:type="spellEnd"/>
-            <w:r>
-              <w:rPr>
-                <w:rFonts w:ascii="Segoe UI" w:eastAsia="Times New Roman" w:hAnsi="Segoe UI" w:cs="Segoe UI"/>
-                <w:b/>
-                <w:bCs/>
-                <w:color w:val="000000"/>
-                <w:kern w:val="0"/>
-                <w:sz w:val="22"/>
-                <w:szCs w:val="22"/>
-                <w14:ligatures w14:val="none"/>
-              </w:rPr>
-              <w:t>/Parameter</w:t>
+              <w:t>Timer/Parameter</w:t>
             </w:r>
           </w:p>
         </w:tc>
@@ -478,7 +399,6 @@
                 <w14:ligatures w14:val="none"/>
               </w:rPr>
             </w:pPr>
-            <w:proofErr w:type="spellStart"/>
             <w:r>
               <w:rPr>
                 <w:rFonts w:ascii="Consolas" w:eastAsia="Times New Roman" w:hAnsi="Consolas" w:cs="Calibri"/>
@@ -490,7 +410,6 @@
               </w:rPr>
               <w:t>t_intention</w:t>
             </w:r>
-            <w:proofErr w:type="spellEnd"/>
           </w:p>
         </w:tc>
         <w:tc>
@@ -604,7 +523,6 @@
                 <w14:ligatures w14:val="none"/>
               </w:rPr>
             </w:pPr>
-            <w:proofErr w:type="spellStart"/>
             <w:r>
               <w:rPr>
                 <w:rFonts w:ascii="Consolas" w:eastAsia="Times New Roman" w:hAnsi="Consolas" w:cs="Calibri"/>
@@ -616,7 +534,6 @@
               </w:rPr>
               <w:t>t_quickTask</w:t>
             </w:r>
-            <w:proofErr w:type="spellEnd"/>
           </w:p>
         </w:tc>
         <w:tc>
@@ -730,7 +647,6 @@
                 <w14:ligatures w14:val="none"/>
               </w:rPr>
             </w:pPr>
-            <w:proofErr w:type="spellStart"/>
             <w:r>
               <w:rPr>
                 <w:rFonts w:ascii="Consolas" w:eastAsia="Times New Roman" w:hAnsi="Consolas" w:cs="Calibri"/>
@@ -742,7 +658,6 @@
               </w:rPr>
               <w:t>n_quickTask</w:t>
             </w:r>
-            <w:proofErr w:type="spellEnd"/>
           </w:p>
         </w:tc>
         <w:tc>
@@ -976,14 +891,7 @@
         <w:rPr>
           <w:lang w:val="en-US"/>
         </w:rPr>
-        <w:t>when the intention timer (</w:t>
-      </w:r>
-      <w:proofErr w:type="spellStart"/>
-      <w:r>
-        <w:rPr>
-          <w:lang w:val="en-US"/>
-        </w:rPr>
-        <w:t>t_</w:t>
+        <w:t>when the intention timer (t_</w:t>
       </w:r>
       <w:r>
         <w:rPr>
@@ -991,7 +899,6 @@
         </w:rPr>
         <w:t>intention</w:t>
       </w:r>
-      <w:proofErr w:type="spellEnd"/>
       <w:r>
         <w:rPr>
           <w:lang w:val="en-US"/>
@@ -1002,21 +909,7 @@
         <w:rPr>
           <w:lang w:val="en-US"/>
         </w:rPr>
-        <w:t xml:space="preserve">and </w:t>
-      </w:r>
-      <w:proofErr w:type="spellStart"/>
-      <w:r>
-        <w:rPr>
-          <w:lang w:val="en-US"/>
-        </w:rPr>
-        <w:t>t_intention</w:t>
-      </w:r>
-      <w:proofErr w:type="spellEnd"/>
-      <w:r>
-        <w:rPr>
-          <w:lang w:val="en-US"/>
-        </w:rPr>
-        <w:t xml:space="preserve"> is not over</w:t>
+        <w:t>and t_intention is not over</w:t>
       </w:r>
       <w:r>
         <w:rPr>
@@ -1104,7 +997,6 @@
           <w:lang w:val="en-US"/>
         </w:rPr>
       </w:pPr>
-      <w:proofErr w:type="spellStart"/>
       <w:r>
         <w:rPr>
           <w:lang w:val="en-US"/>
@@ -1117,7 +1009,6 @@
         </w:rPr>
         <w:t>intention</w:t>
       </w:r>
-      <w:proofErr w:type="spellEnd"/>
       <w:r>
         <w:rPr>
           <w:lang w:val="en-US"/>
@@ -1151,14 +1042,7 @@
         <w:rPr>
           <w:lang w:val="en-US"/>
         </w:rPr>
-        <w:t xml:space="preserve">when </w:t>
-      </w:r>
-      <w:proofErr w:type="spellStart"/>
-      <w:r>
-        <w:rPr>
-          <w:lang w:val="en-US"/>
-        </w:rPr>
-        <w:t>t_</w:t>
+        <w:t>when t_</w:t>
       </w:r>
       <w:r>
         <w:rPr>
@@ -1166,7 +1050,6 @@
         </w:rPr>
         <w:t>intention</w:t>
       </w:r>
-      <w:proofErr w:type="spellEnd"/>
       <w:r>
         <w:rPr>
           <w:lang w:val="en-US"/>
@@ -1188,21 +1071,7 @@
         <w:rPr>
           <w:lang w:val="en-US"/>
         </w:rPr>
-        <w:t xml:space="preserve">Evey time the intervention flow starts or restarts, the </w:t>
-      </w:r>
-      <w:proofErr w:type="spellStart"/>
-      <w:r>
-        <w:rPr>
-          <w:lang w:val="en-US"/>
-        </w:rPr>
-        <w:t>t_intention</w:t>
-      </w:r>
-      <w:proofErr w:type="spellEnd"/>
-      <w:r>
-        <w:rPr>
-          <w:lang w:val="en-US"/>
-        </w:rPr>
-        <w:t xml:space="preserve"> for this app shall be deleted.</w:t>
+        <w:t>Evey time the intervention flow starts or restarts, the t_intention for this app shall be deleted.</w:t>
       </w:r>
     </w:p>
     <w:p>
@@ -1280,19 +1149,11 @@
           <w:lang w:val="en-US"/>
         </w:rPr>
       </w:pPr>
-      <w:proofErr w:type="spellStart"/>
-      <w:r>
-        <w:rPr>
-          <w:lang w:val="en-US"/>
-        </w:rPr>
-        <w:t>action_timer</w:t>
-      </w:r>
-      <w:proofErr w:type="spellEnd"/>
-      <w:r>
-        <w:rPr>
-          <w:lang w:val="en-US"/>
-        </w:rPr>
-        <w:t> - User is doing alternative activity</w:t>
+      <w:r>
+        <w:rPr>
+          <w:lang w:val="en-US"/>
+        </w:rPr>
+        <w:t>action_timer - User is doing alternative activity</w:t>
       </w:r>
       <w:r>
         <w:rPr>
@@ -1335,21 +1196,7 @@
         <w:rPr>
           <w:lang w:val="en-US"/>
         </w:rPr>
-        <w:t>timer - User set </w:t>
-      </w:r>
-      <w:proofErr w:type="spellStart"/>
-      <w:r>
-        <w:rPr>
-          <w:lang w:val="en-US"/>
-        </w:rPr>
-        <w:t>t_intention</w:t>
-      </w:r>
-      <w:proofErr w:type="spellEnd"/>
-      <w:r>
-        <w:rPr>
-          <w:lang w:val="en-US"/>
-        </w:rPr>
-        <w:t xml:space="preserve"> → </w:t>
+        <w:t>timer - User set t_intention → </w:t>
       </w:r>
       <w:r>
         <w:rPr>
@@ -1399,35 +1246,7 @@
         <w:rPr>
           <w:lang w:val="en-US"/>
         </w:rPr>
-        <w:t>Key insight: When user sets </w:t>
-      </w:r>
-      <w:proofErr w:type="spellStart"/>
-      <w:r>
-        <w:rPr>
-          <w:lang w:val="en-US"/>
-        </w:rPr>
-        <w:t>t_intention</w:t>
-      </w:r>
-      <w:proofErr w:type="spellEnd"/>
-      <w:r>
-        <w:rPr>
-          <w:lang w:val="en-US"/>
-        </w:rPr>
-        <w:t>, the intervention completes and transitions to idle, then the app launches normally. The </w:t>
-      </w:r>
-      <w:proofErr w:type="spellStart"/>
-      <w:r>
-        <w:rPr>
-          <w:lang w:val="en-US"/>
-        </w:rPr>
-        <w:t>t_intention</w:t>
-      </w:r>
-      <w:proofErr w:type="spellEnd"/>
-      <w:r>
-        <w:rPr>
-          <w:lang w:val="en-US"/>
-        </w:rPr>
-        <w:t xml:space="preserve"> timer is now active and will suppress future interventions until it expires.</w:t>
+        <w:t>Key insight: When user sets t_intention, the intervention completes and transitions to idle, then the app launches normally. The t_intention timer is now active and will suppress future interventions until it expires.</w:t>
       </w:r>
     </w:p>
     <w:p>
@@ -1467,35 +1286,7 @@
         <w:rPr>
           <w:lang w:val="en-US"/>
         </w:rPr>
-        <w:t xml:space="preserve">When user switches away, clear intervention state if </w:t>
-      </w:r>
-      <w:proofErr w:type="spellStart"/>
-      <w:r>
-        <w:rPr>
-          <w:lang w:val="en-US"/>
-        </w:rPr>
-        <w:t>its</w:t>
-      </w:r>
-      <w:proofErr w:type="spellEnd"/>
-      <w:r>
-        <w:rPr>
-          <w:lang w:val="en-US"/>
-        </w:rPr>
-        <w:t xml:space="preserve"> in the following </w:t>
-      </w:r>
-      <w:proofErr w:type="spellStart"/>
-      <w:r>
-        <w:rPr>
-          <w:lang w:val="en-US"/>
-        </w:rPr>
-        <w:t>incomplete:Incomplete</w:t>
-      </w:r>
-      <w:proofErr w:type="spellEnd"/>
-      <w:r>
-        <w:rPr>
-          <w:lang w:val="en-US"/>
-        </w:rPr>
-        <w:t> states (clear intervention states). Below are only some examples. Except explicit defined complete/preserved states, all states of the app shall be cleared</w:t>
+        <w:t>When user switches away, clear intervention state if its in the following incomplete:Incomplete states (clear intervention states). Below are only some examples. Except explicit defined complete/preserved states, all states of the app shall be cleared</w:t>
       </w:r>
     </w:p>
     <w:p>
@@ -1543,23 +1334,7 @@
         </w:numPr>
       </w:pPr>
       <w:r>
-        <w:t xml:space="preserve">alternatives - User </w:t>
-      </w:r>
-      <w:proofErr w:type="spellStart"/>
-      <w:r>
-        <w:t>hasn't</w:t>
-      </w:r>
-      <w:proofErr w:type="spellEnd"/>
-      <w:r>
-        <w:t xml:space="preserve"> </w:t>
-      </w:r>
-      <w:proofErr w:type="spellStart"/>
-      <w:r>
-        <w:t>chosen</w:t>
-      </w:r>
-      <w:proofErr w:type="spellEnd"/>
-      <w:r>
-        <w:t> alternative</w:t>
+        <w:t>alternatives - User hasn't chosen alternative</w:t>
       </w:r>
     </w:p>
     <w:p>
@@ -1570,35 +1345,9 @@
           <w:numId w:val="10"/>
         </w:numPr>
       </w:pPr>
-      <w:proofErr w:type="spellStart"/>
-      <w:r>
-        <w:t>action</w:t>
-      </w:r>
-      <w:proofErr w:type="spellEnd"/>
-      <w:r>
-        <w:t xml:space="preserve"> - User </w:t>
-      </w:r>
-      <w:proofErr w:type="spellStart"/>
-      <w:r>
-        <w:t>hasn't</w:t>
-      </w:r>
-      <w:proofErr w:type="spellEnd"/>
-      <w:r>
-        <w:t xml:space="preserve"> </w:t>
-      </w:r>
-      <w:proofErr w:type="spellStart"/>
-      <w:r>
-        <w:t>started</w:t>
-      </w:r>
-      <w:proofErr w:type="spellEnd"/>
-      <w:r>
-        <w:t xml:space="preserve"> </w:t>
-      </w:r>
-      <w:proofErr w:type="spellStart"/>
-      <w:r>
-        <w:t>activity</w:t>
-      </w:r>
-      <w:proofErr w:type="spellEnd"/>
+      <w:r>
+        <w:t>action - User hasn't started activity</w:t>
+      </w:r>
     </w:p>
     <w:p>
       <w:pPr>
@@ -1608,35 +1357,9 @@
           <w:numId w:val="10"/>
         </w:numPr>
       </w:pPr>
-      <w:proofErr w:type="spellStart"/>
-      <w:r>
-        <w:t>reflection</w:t>
-      </w:r>
-      <w:proofErr w:type="spellEnd"/>
-      <w:r>
-        <w:t xml:space="preserve"> - User </w:t>
-      </w:r>
-      <w:proofErr w:type="spellStart"/>
-      <w:r>
-        <w:t>hasn't</w:t>
-      </w:r>
-      <w:proofErr w:type="spellEnd"/>
-      <w:r>
-        <w:t xml:space="preserve"> </w:t>
-      </w:r>
-      <w:proofErr w:type="spellStart"/>
-      <w:r>
-        <w:t>finished</w:t>
-      </w:r>
-      <w:proofErr w:type="spellEnd"/>
-      <w:r>
-        <w:t xml:space="preserve"> </w:t>
-      </w:r>
-      <w:proofErr w:type="spellStart"/>
-      <w:r>
-        <w:t>reflection</w:t>
-      </w:r>
-      <w:proofErr w:type="spellEnd"/>
+      <w:r>
+        <w:t>reflection - User hasn't finished reflection</w:t>
+      </w:r>
     </w:p>
     <w:p>
       <w:pPr>
@@ -1671,7 +1394,6 @@
       </w:r>
     </w:p>
     <w:p>
-      <w:proofErr w:type="spellStart"/>
       <w:r>
         <w:rPr>
           <w:b/>
@@ -1679,7 +1401,6 @@
         </w:rPr>
         <w:t>Definitions</w:t>
       </w:r>
-      <w:proofErr w:type="spellEnd"/>
     </w:p>
     <w:p>
       <w:pPr>
@@ -1691,19 +1412,11 @@
           <w:lang w:val="en-US"/>
         </w:rPr>
       </w:pPr>
-      <w:proofErr w:type="spellStart"/>
-      <w:r>
-        <w:rPr>
-          <w:lang w:val="en-US"/>
-        </w:rPr>
-        <w:t>t_quickTask</w:t>
-      </w:r>
-      <w:proofErr w:type="spellEnd"/>
-      <w:r>
-        <w:rPr>
-          <w:lang w:val="en-US"/>
-        </w:rPr>
-        <w:t>: duration of the emergency allowance</w:t>
+      <w:r>
+        <w:rPr>
+          <w:lang w:val="en-US"/>
+        </w:rPr>
+        <w:t>t_quickTask: duration of the emergency allowance</w:t>
       </w:r>
     </w:p>
     <w:p>
@@ -1716,19 +1429,11 @@
           <w:lang w:val="en-US"/>
         </w:rPr>
       </w:pPr>
-      <w:proofErr w:type="spellStart"/>
-      <w:r>
-        <w:rPr>
-          <w:lang w:val="en-US"/>
-        </w:rPr>
-        <w:t>n_quickTask</w:t>
-      </w:r>
-      <w:proofErr w:type="spellEnd"/>
-      <w:r>
-        <w:rPr>
-          <w:lang w:val="en-US"/>
-        </w:rPr>
-        <w:t xml:space="preserve">: number of Quick Tasks allowed within </w:t>
+      <w:r>
+        <w:rPr>
+          <w:lang w:val="en-US"/>
+        </w:rPr>
+        <w:t xml:space="preserve">n_quickTask: number of Quick Tasks allowed within </w:t>
       </w:r>
       <w:r>
         <w:rPr>
@@ -1770,21 +1475,7 @@
         <w:rPr>
           <w:lang w:val="en-US"/>
         </w:rPr>
-        <w:t xml:space="preserve">. User can set the </w:t>
-      </w:r>
-      <w:proofErr w:type="spellStart"/>
-      <w:r>
-        <w:rPr>
-          <w:lang w:val="en-US"/>
-        </w:rPr>
-        <w:t>n_quickTask</w:t>
-      </w:r>
-      <w:proofErr w:type="spellEnd"/>
-      <w:r>
-        <w:rPr>
-          <w:lang w:val="en-US"/>
-        </w:rPr>
-        <w:t xml:space="preserve"> and the time window as 1h,4h, 12h, 24h.</w:t>
+        <w:t>. User can set the n_quickTask and the time window as 1h,4h, 12h, 24h.</w:t>
       </w:r>
     </w:p>
     <w:p>
@@ -1829,7 +1520,6 @@
         </w:rPr>
         <w:t xml:space="preserve">When quick task started, </w:t>
       </w:r>
-      <w:proofErr w:type="spellStart"/>
       <w:r>
         <w:rPr>
           <w:lang w:val="en-US"/>
@@ -1840,14 +1530,7 @@
         <w:rPr>
           <w:lang w:val="en-US"/>
         </w:rPr>
-        <w:t>intention</w:t>
-      </w:r>
-      <w:proofErr w:type="spellEnd"/>
-      <w:r>
-        <w:rPr>
-          <w:lang w:val="en-US"/>
-        </w:rPr>
-        <w:t xml:space="preserve"> for this app </w:t>
+        <w:t xml:space="preserve">intention for this app </w:t>
       </w:r>
       <w:r>
         <w:rPr>
@@ -1864,15 +1547,7 @@
         </w:numPr>
       </w:pPr>
       <w:r>
-        <w:t xml:space="preserve">During </w:t>
-      </w:r>
-      <w:proofErr w:type="spellStart"/>
-      <w:r>
-        <w:t>t_quickTask</w:t>
-      </w:r>
-      <w:proofErr w:type="spellEnd"/>
-      <w:r>
-        <w:t>:</w:t>
+        <w:t>During t_quickTask:</w:t>
       </w:r>
     </w:p>
     <w:p>
@@ -1899,43 +1574,9 @@
           <w:numId w:val="3"/>
         </w:numPr>
       </w:pPr>
-      <w:proofErr w:type="spellStart"/>
-      <w:r>
-        <w:t>No</w:t>
-      </w:r>
-      <w:proofErr w:type="spellEnd"/>
-      <w:r>
-        <w:t xml:space="preserve"> </w:t>
-      </w:r>
-      <w:proofErr w:type="spellStart"/>
-      <w:r>
-        <w:t>intervention</w:t>
-      </w:r>
-      <w:proofErr w:type="spellEnd"/>
-      <w:r>
-        <w:t xml:space="preserve"> </w:t>
-      </w:r>
-      <w:proofErr w:type="spellStart"/>
-      <w:r>
-        <w:t>process</w:t>
-      </w:r>
-      <w:proofErr w:type="spellEnd"/>
-      <w:r>
-        <w:t xml:space="preserve"> </w:t>
-      </w:r>
-      <w:proofErr w:type="spellStart"/>
-      <w:r>
-        <w:t>shall</w:t>
-      </w:r>
-      <w:proofErr w:type="spellEnd"/>
-      <w:r>
-        <w:t xml:space="preserve"> </w:t>
-      </w:r>
-      <w:proofErr w:type="spellStart"/>
-      <w:r>
-        <w:t>start</w:t>
-      </w:r>
-      <w:proofErr w:type="spellEnd"/>
+      <w:r>
+        <w:t>No intervention process shall start</w:t>
+      </w:r>
     </w:p>
     <w:p>
       <w:pPr>
@@ -1965,14 +1606,7 @@
         <w:rPr>
           <w:lang w:val="en-US"/>
         </w:rPr>
-        <w:t xml:space="preserve"> create or extend </w:t>
-      </w:r>
-      <w:proofErr w:type="spellStart"/>
-      <w:r>
-        <w:rPr>
-          <w:lang w:val="en-US"/>
-        </w:rPr>
-        <w:t>t_</w:t>
+        <w:t xml:space="preserve"> create or extend t_</w:t>
       </w:r>
       <w:r>
         <w:rPr>
@@ -1980,7 +1614,6 @@
         </w:rPr>
         <w:t>intention</w:t>
       </w:r>
-      <w:proofErr w:type="spellEnd"/>
       <w:r>
         <w:rPr>
           <w:lang w:val="en-US"/>
@@ -1995,29 +1628,8 @@
           <w:numId w:val="3"/>
         </w:numPr>
       </w:pPr>
-      <w:proofErr w:type="spellStart"/>
-      <w:r>
-        <w:t>When</w:t>
-      </w:r>
-      <w:proofErr w:type="spellEnd"/>
-      <w:r>
-        <w:t xml:space="preserve"> </w:t>
-      </w:r>
-      <w:proofErr w:type="spellStart"/>
-      <w:r>
-        <w:t>t_quickTask</w:t>
-      </w:r>
-      <w:proofErr w:type="spellEnd"/>
-      <w:r>
-        <w:t xml:space="preserve"> </w:t>
-      </w:r>
-      <w:proofErr w:type="spellStart"/>
-      <w:r>
-        <w:t>expires</w:t>
-      </w:r>
-      <w:proofErr w:type="spellEnd"/>
-      <w:r>
-        <w:t>:</w:t>
+      <w:r>
+        <w:t>When t_quickTask expires:</w:t>
       </w:r>
     </w:p>
     <w:p>
@@ -2038,25 +1650,196 @@
           <w:bCs/>
           <w:lang w:val="en-US"/>
         </w:rPr>
-        <w:t xml:space="preserve">case 1: </w:t>
-      </w:r>
-      <w:proofErr w:type="spellStart"/>
-      <w:r>
+        <w:t>case 1: t_quickTask expires while the user is still on the app</w:t>
+      </w:r>
+    </w:p>
+    <w:p>
+      <w:pPr>
+        <w:numPr>
+          <w:ilvl w:val="2"/>
+          <w:numId w:val="3"/>
+        </w:numPr>
+        <w:rPr>
+          <w:lang w:val="en-US"/>
+        </w:rPr>
+      </w:pPr>
+      <w:r>
+        <w:rPr>
+          <w:lang w:val="en-US"/>
+        </w:rPr>
+        <w:t>The Post-</w:t>
+      </w:r>
+      <w:r>
+        <w:rPr>
+          <w:lang w:val="en-US"/>
+        </w:rPr>
+        <w:t>Quick</w:t>
+      </w:r>
+      <w:r>
+        <w:rPr>
+          <w:lang w:val="en-US"/>
+        </w:rPr>
+        <w:t>-</w:t>
+      </w:r>
+      <w:r>
+        <w:rPr>
+          <w:lang w:val="en-US"/>
+        </w:rPr>
+        <w:t>Task</w:t>
+      </w:r>
+      <w:r>
+        <w:rPr>
+          <w:lang w:val="en-US"/>
+        </w:rPr>
+        <w:t>-D</w:t>
+      </w:r>
+      <w:r>
+        <w:rPr>
+          <w:lang w:val="en-US"/>
+        </w:rPr>
+        <w:t>ialog</w:t>
+      </w:r>
+      <w:r>
+        <w:rPr>
+          <w:lang w:val="en-US"/>
+        </w:rPr>
+        <w:t xml:space="preserve"> (</w:t>
+      </w:r>
+      <w:r>
+        <w:rPr>
+          <w:lang w:val="en-US"/>
+        </w:rPr>
+        <w:t>QuickTaskExpiredScreen</w:t>
+      </w:r>
+      <w:r>
+        <w:rPr>
+          <w:lang w:val="en-US"/>
+        </w:rPr>
+        <w:t>)</w:t>
+      </w:r>
+      <w:r>
+        <w:rPr>
+          <w:lang w:val="en-US"/>
+        </w:rPr>
+        <w:t xml:space="preserve"> appears, User sees:  “Your quick task is finished. What would you like to do next?</w:t>
+      </w:r>
+    </w:p>
+    <w:p>
+      <w:pPr>
+        <w:numPr>
+          <w:ilvl w:val="3"/>
+          <w:numId w:val="3"/>
+        </w:numPr>
+        <w:rPr>
+          <w:lang w:val="en-US"/>
+        </w:rPr>
+      </w:pPr>
+      <w:r>
+        <w:rPr>
+          <w:lang w:val="en-US"/>
+        </w:rPr>
+        <w:t>User options:</w:t>
+      </w:r>
+    </w:p>
+    <w:p>
+      <w:pPr>
+        <w:numPr>
+          <w:ilvl w:val="4"/>
+          <w:numId w:val="3"/>
+        </w:numPr>
+        <w:rPr>
+          <w:lang w:val="en-US"/>
+        </w:rPr>
+      </w:pPr>
+      <w:r>
+        <w:rPr>
+          <w:lang w:val="en-US"/>
+        </w:rPr>
+        <w:t>Quit: launches to the cellphone home screen.</w:t>
+      </w:r>
+    </w:p>
+    <w:p>
+      <w:pPr>
+        <w:numPr>
+          <w:ilvl w:val="4"/>
+          <w:numId w:val="3"/>
+        </w:numPr>
+        <w:rPr>
+          <w:lang w:val="en-US"/>
+        </w:rPr>
+      </w:pPr>
+      <w:r>
+        <w:rPr>
+          <w:lang w:val="en-US"/>
+        </w:rPr>
+        <w:t>I still need to use Appname</w:t>
+      </w:r>
+    </w:p>
+    <w:p>
+      <w:pPr>
+        <w:numPr>
+          <w:ilvl w:val="5"/>
+          <w:numId w:val="3"/>
+        </w:numPr>
+        <w:rPr>
+          <w:lang w:val="en-US"/>
+        </w:rPr>
+      </w:pPr>
+      <w:r>
+        <w:rPr>
+          <w:lang w:val="en-US"/>
+        </w:rPr>
+        <w:t xml:space="preserve">if n_quickTask &gt; 0 → </w:t>
+      </w:r>
+      <w:r>
+        <w:rPr>
+          <w:lang w:val="en-US"/>
+        </w:rPr>
+        <w:t xml:space="preserve">Show Post </w:t>
+      </w:r>
+      <w:r>
+        <w:rPr>
+          <w:lang w:val="en-US"/>
+        </w:rPr>
+        <w:t>Quick Task dialog again</w:t>
+      </w:r>
+    </w:p>
+    <w:p>
+      <w:pPr>
+        <w:numPr>
+          <w:ilvl w:val="5"/>
+          <w:numId w:val="3"/>
+        </w:numPr>
+        <w:rPr>
+          <w:lang w:val="en-US"/>
+        </w:rPr>
+      </w:pPr>
+      <w:r>
+        <w:rPr>
+          <w:lang w:val="en-US"/>
+        </w:rPr>
+        <w:t>if n_quickTask = 0, intervention flow starts.</w:t>
+      </w:r>
+    </w:p>
+    <w:p>
+      <w:pPr>
+        <w:numPr>
+          <w:ilvl w:val="1"/>
+          <w:numId w:val="3"/>
+        </w:numPr>
         <w:rPr>
           <w:b/>
           <w:bCs/>
           <w:lang w:val="en-US"/>
         </w:rPr>
-        <w:t>t_quickTask</w:t>
-      </w:r>
-      <w:proofErr w:type="spellEnd"/>
+      </w:pPr>
       <w:r>
         <w:rPr>
           <w:b/>
           <w:bCs/>
           <w:lang w:val="en-US"/>
         </w:rPr>
-        <w:t xml:space="preserve"> expires while the user is still on the app</w:t>
+        <w:t>Case 2: t_quickTask expires while the user is NOT on the app</w:t>
       </w:r>
     </w:p>
     <w:p>
@@ -2073,63 +1856,36 @@
         <w:rPr>
           <w:lang w:val="en-US"/>
         </w:rPr>
-        <w:t>The Post-</w:t>
-      </w:r>
-      <w:r>
-        <w:rPr>
-          <w:lang w:val="en-US"/>
-        </w:rPr>
-        <w:t>Quick</w:t>
-      </w:r>
-      <w:r>
-        <w:rPr>
-          <w:lang w:val="en-US"/>
-        </w:rPr>
-        <w:t>-</w:t>
-      </w:r>
-      <w:r>
-        <w:rPr>
-          <w:lang w:val="en-US"/>
-        </w:rPr>
-        <w:t>Task</w:t>
-      </w:r>
-      <w:r>
-        <w:rPr>
-          <w:lang w:val="en-US"/>
-        </w:rPr>
-        <w:t>-D</w:t>
-      </w:r>
-      <w:r>
-        <w:rPr>
-          <w:lang w:val="en-US"/>
-        </w:rPr>
-        <w:t>ialog</w:t>
-      </w:r>
-      <w:r>
-        <w:rPr>
-          <w:lang w:val="en-US"/>
-        </w:rPr>
-        <w:t xml:space="preserve"> (</w:t>
-      </w:r>
-      <w:proofErr w:type="spellStart"/>
-      <w:r>
-        <w:rPr>
-          <w:lang w:val="en-US"/>
-        </w:rPr>
-        <w:t>QuickTaskExpiredScreen</w:t>
-      </w:r>
-      <w:proofErr w:type="spellEnd"/>
-      <w:r>
-        <w:rPr>
-          <w:lang w:val="en-US"/>
-        </w:rPr>
-        <w:t>)</w:t>
-      </w:r>
-      <w:r>
-        <w:rPr>
-          <w:lang w:val="en-US"/>
-        </w:rPr>
-        <w:t xml:space="preserve"> appears, User sees:  “Your quick task is finished. What would you like to do next?</w:t>
+        <w:t>Native transitions:</w:t>
+      </w:r>
+      <w:r>
+        <w:rPr>
+          <w:rFonts w:hint="eastAsia"/>
+        </w:rPr>
+        <w:t xml:space="preserve"> </w:t>
+      </w:r>
+      <w:r>
+        <w:rPr>
+          <w:lang w:val="en-US"/>
+        </w:rPr>
+        <w:t>ACTIVE → IDLE</w:t>
+      </w:r>
+    </w:p>
+    <w:p>
+      <w:pPr>
+        <w:numPr>
+          <w:ilvl w:val="2"/>
+          <w:numId w:val="3"/>
+        </w:numPr>
+        <w:rPr>
+          <w:lang w:val="en-US"/>
+        </w:rPr>
+      </w:pPr>
+      <w:r>
+        <w:rPr>
+          <w:lang w:val="en-US"/>
+        </w:rPr>
+        <w:t>Native:</w:t>
       </w:r>
     </w:p>
     <w:p>
@@ -2146,7 +1902,58 @@
         <w:rPr>
           <w:lang w:val="en-US"/>
         </w:rPr>
-        <w:t>User options:</w:t>
+        <w:t>clears Quick Task state</w:t>
+      </w:r>
+    </w:p>
+    <w:p>
+      <w:pPr>
+        <w:numPr>
+          <w:ilvl w:val="3"/>
+          <w:numId w:val="3"/>
+        </w:numPr>
+        <w:rPr>
+          <w:lang w:val="en-US"/>
+        </w:rPr>
+      </w:pPr>
+      <w:r>
+        <w:rPr>
+          <w:lang w:val="en-US"/>
+        </w:rPr>
+        <w:t>No intervention triggered immediately</w:t>
+      </w:r>
+    </w:p>
+    <w:p>
+      <w:pPr>
+        <w:numPr>
+          <w:ilvl w:val="2"/>
+          <w:numId w:val="3"/>
+        </w:numPr>
+        <w:rPr>
+          <w:lang w:val="en-US"/>
+        </w:rPr>
+      </w:pPr>
+      <w:r>
+        <w:rPr>
+          <w:lang w:val="en-US"/>
+        </w:rPr>
+        <w:t>What happens later</w:t>
+      </w:r>
+    </w:p>
+    <w:p>
+      <w:pPr>
+        <w:numPr>
+          <w:ilvl w:val="3"/>
+          <w:numId w:val="3"/>
+        </w:numPr>
+        <w:rPr>
+          <w:lang w:val="en-US"/>
+        </w:rPr>
+      </w:pPr>
+      <w:r>
+        <w:rPr>
+          <w:lang w:val="en-US"/>
+        </w:rPr>
+        <w:t>When user later opens the app:</w:t>
       </w:r>
     </w:p>
     <w:p>
@@ -2163,33 +1970,14 @@
         <w:rPr>
           <w:lang w:val="en-US"/>
         </w:rPr>
-        <w:t>Quit: launches to the cellphone home screen.</w:t>
-      </w:r>
-    </w:p>
-    <w:p>
-      <w:pPr>
-        <w:numPr>
-          <w:ilvl w:val="4"/>
-          <w:numId w:val="3"/>
-        </w:numPr>
-        <w:rPr>
-          <w:lang w:val="en-US"/>
-        </w:rPr>
-      </w:pPr>
-      <w:r>
-        <w:rPr>
-          <w:lang w:val="en-US"/>
-        </w:rPr>
-        <w:t xml:space="preserve">I still need to use </w:t>
-      </w:r>
-      <w:proofErr w:type="spellStart"/>
-      <w:r>
-        <w:rPr>
-          <w:lang w:val="en-US"/>
-        </w:rPr>
-        <w:t>Appname</w:t>
-      </w:r>
-      <w:proofErr w:type="spellEnd"/>
+        <w:t>Normal entry logic applies</w:t>
+      </w:r>
+      <w:r>
+        <w:rPr>
+          <w:lang w:val="en-US"/>
+        </w:rPr>
+        <w:t>:</w:t>
+      </w:r>
     </w:p>
     <w:p>
       <w:pPr>
@@ -2203,35 +1991,24 @@
       </w:pPr>
       <w:r>
         <w:rPr>
-          <w:lang w:val="en-US"/>
-        </w:rPr>
-        <w:t xml:space="preserve">if </w:t>
-      </w:r>
-      <w:proofErr w:type="spellStart"/>
-      <w:r>
-        <w:rPr>
-          <w:lang w:val="en-US"/>
-        </w:rPr>
-        <w:t>n_quickTask</w:t>
-      </w:r>
-      <w:proofErr w:type="spellEnd"/>
-      <w:r>
-        <w:rPr>
-          <w:lang w:val="en-US"/>
-        </w:rPr>
-        <w:t xml:space="preserve"> &gt; 0 → </w:t>
-      </w:r>
-      <w:r>
-        <w:rPr>
-          <w:lang w:val="en-US"/>
-        </w:rPr>
-        <w:t xml:space="preserve">Show Post </w:t>
-      </w:r>
-      <w:r>
-        <w:rPr>
-          <w:lang w:val="en-US"/>
-        </w:rPr>
-        <w:t>Quick Task dialog again</w:t>
+          <w:rFonts w:hint="eastAsia"/>
+          <w:lang w:val="en-US"/>
+        </w:rPr>
+        <w:t xml:space="preserve">If n_quickTask &gt; 0 </w:t>
+      </w:r>
+      <w:r>
+        <w:rPr>
+          <w:rFonts w:hint="eastAsia"/>
+          <w:lang w:val="en-US"/>
+        </w:rPr>
+        <w:t>→</w:t>
+      </w:r>
+      <w:r>
+        <w:rPr>
+          <w:rFonts w:hint="eastAsia"/>
+          <w:lang w:val="en-US"/>
+        </w:rPr>
+        <w:t xml:space="preserve"> Quick Task dialog</w:t>
       </w:r>
     </w:p>
     <w:p>
@@ -2246,402 +2023,251 @@
       </w:pPr>
       <w:r>
         <w:rPr>
-          <w:lang w:val="en-US"/>
-        </w:rPr>
-        <w:t xml:space="preserve">if </w:t>
-      </w:r>
-      <w:proofErr w:type="spellStart"/>
-      <w:r>
-        <w:rPr>
-          <w:lang w:val="en-US"/>
-        </w:rPr>
-        <w:t>n_quickTask</w:t>
-      </w:r>
-      <w:proofErr w:type="spellEnd"/>
-      <w:r>
-        <w:rPr>
-          <w:lang w:val="en-US"/>
-        </w:rPr>
-        <w:t xml:space="preserve"> = 0, intervention flow starts.</w:t>
-      </w:r>
-    </w:p>
-    <w:p>
-      <w:pPr>
+          <w:rFonts w:hint="eastAsia"/>
+          <w:lang w:val="en-US"/>
+        </w:rPr>
+        <w:t xml:space="preserve">If n_quickTask == 0 </w:t>
+      </w:r>
+      <w:r>
+        <w:rPr>
+          <w:rFonts w:hint="eastAsia"/>
+          <w:lang w:val="en-US"/>
+        </w:rPr>
+        <w:t>→</w:t>
+      </w:r>
+      <w:r>
+        <w:rPr>
+          <w:rFonts w:hint="eastAsia"/>
+          <w:lang w:val="en-US"/>
+        </w:rPr>
+        <w:t xml:space="preserve"> Intervention</w:t>
+      </w:r>
+    </w:p>
+    <w:p>
+      <w:pPr>
+        <w:numPr>
+          <w:ilvl w:val="0"/>
+          <w:numId w:val="3"/>
+        </w:numPr>
+        <w:rPr>
+          <w:lang w:val="en-US"/>
+        </w:rPr>
+      </w:pPr>
+      <w:r>
+        <w:rPr>
+          <w:lang w:val="en-US"/>
+        </w:rPr>
+        <w:t>No timer state from before the Quick Task is resumed or reused.</w:t>
+      </w:r>
+    </w:p>
+    <w:p>
+      <w:pPr>
+        <w:numPr>
+          <w:ilvl w:val="0"/>
+          <w:numId w:val="3"/>
+        </w:numPr>
+        <w:rPr>
+          <w:lang w:val="en-US"/>
+        </w:rPr>
+      </w:pPr>
+      <w:r>
+        <w:rPr>
+          <w:lang w:val="en-US"/>
+        </w:rPr>
+        <w:t>n_quickTask is counted globally across all monitored apps within the window.</w:t>
+      </w:r>
+    </w:p>
+    <w:p>
+      <w:pPr>
+        <w:rPr>
+          <w:lang w:val="en-US"/>
+        </w:rPr>
+      </w:pPr>
+    </w:p>
+    <w:p>
+      <w:pPr>
+        <w:rPr>
+          <w:lang w:val="en-US"/>
+        </w:rPr>
+      </w:pPr>
+    </w:p>
+    <w:p>
+      <w:pPr>
+        <w:pStyle w:val="berschrift2"/>
+        <w:rPr>
+          <w:lang w:val="en-US"/>
+        </w:rPr>
+      </w:pPr>
+      <w:r>
+        <w:rPr>
+          <w:lang w:val="en-US"/>
+        </w:rPr>
+        <w:t xml:space="preserve">Logic between t_intention, </w:t>
+      </w:r>
+      <w:r>
+        <w:rPr>
+          <w:lang w:val="en-US"/>
+        </w:rPr>
+        <w:t>t_quickTask</w:t>
+      </w:r>
+      <w:r>
+        <w:rPr>
+          <w:lang w:val="en-US"/>
+        </w:rPr>
+        <w:t>, n_quickTasks</w:t>
+      </w:r>
+    </w:p>
+    <w:p>
+      <w:pPr>
+        <w:pStyle w:val="Listenabsatz"/>
+        <w:numPr>
+          <w:ilvl w:val="0"/>
+          <w:numId w:val="4"/>
+        </w:numPr>
+        <w:rPr>
+          <w:lang w:val="en-US"/>
+        </w:rPr>
+      </w:pPr>
+      <w:r>
+        <w:rPr>
+          <w:lang w:val="en-US"/>
+        </w:rPr>
+        <w:t xml:space="preserve">check the t_intention for this opening monitored app, </w:t>
+      </w:r>
+    </w:p>
+    <w:p>
+      <w:pPr>
+        <w:pStyle w:val="Listenabsatz"/>
         <w:numPr>
           <w:ilvl w:val="1"/>
-          <w:numId w:val="3"/>
-        </w:numPr>
+          <w:numId w:val="4"/>
+        </w:numPr>
+        <w:rPr>
+          <w:lang w:val="en-US"/>
+        </w:rPr>
+      </w:pPr>
+      <w:r>
+        <w:rPr>
+          <w:lang w:val="en-US"/>
+        </w:rPr>
+        <w:t xml:space="preserve">if t_intention !=0: </w:t>
+      </w:r>
+      <w:r>
+        <w:rPr>
+          <w:lang w:val="en-US"/>
+        </w:rPr>
+        <w:t>no quick task dialog, no intervention</w:t>
+      </w:r>
+    </w:p>
+    <w:p>
+      <w:pPr>
+        <w:pStyle w:val="Listenabsatz"/>
+        <w:numPr>
+          <w:ilvl w:val="1"/>
+          <w:numId w:val="4"/>
+        </w:numPr>
+        <w:rPr>
+          <w:lang w:val="en-US"/>
+        </w:rPr>
+      </w:pPr>
+      <w:r>
+        <w:rPr>
+          <w:lang w:val="en-US"/>
+        </w:rPr>
+        <w:t>if t_intention  =0:</w:t>
+      </w:r>
+    </w:p>
+    <w:p>
+      <w:pPr>
+        <w:pStyle w:val="Listenabsatz"/>
+        <w:numPr>
+          <w:ilvl w:val="2"/>
+          <w:numId w:val="4"/>
+        </w:numPr>
+        <w:rPr>
+          <w:lang w:val="en-US"/>
+        </w:rPr>
+      </w:pPr>
+      <w:r>
+        <w:rPr>
+          <w:lang w:val="en-US"/>
+        </w:rPr>
+        <w:t>if n_quickTasks != 0</w:t>
+      </w:r>
+    </w:p>
+    <w:p>
+      <w:pPr>
+        <w:pStyle w:val="Listenabsatz"/>
+        <w:numPr>
+          <w:ilvl w:val="3"/>
+          <w:numId w:val="4"/>
+        </w:numPr>
+        <w:rPr>
+          <w:lang w:val="en-US"/>
+        </w:rPr>
+      </w:pPr>
+      <w:r>
+        <w:rPr>
+          <w:lang w:val="en-US"/>
+        </w:rPr>
+        <w:t>if t_quickTask</w:t>
+      </w:r>
+      <w:r>
+        <w:rPr>
+          <w:lang w:val="en-US"/>
+        </w:rPr>
+        <w:t xml:space="preserve"> !=0</w:t>
+      </w:r>
+      <w:r>
+        <w:rPr>
+          <w:lang w:val="en-US"/>
+        </w:rPr>
+        <w:t xml:space="preserve">:  </w:t>
+      </w:r>
+      <w:r>
+        <w:rPr>
+          <w:lang w:val="en-US"/>
+        </w:rPr>
+        <w:t>no quick task dialog, no intervention</w:t>
+      </w:r>
+      <w:r>
+        <w:rPr>
+          <w:lang w:val="en-US"/>
+        </w:rPr>
+        <w:t xml:space="preserve">. </w:t>
+      </w:r>
+    </w:p>
+    <w:p>
+      <w:pPr>
+        <w:pStyle w:val="Listenabsatz"/>
+        <w:numPr>
+          <w:ilvl w:val="4"/>
+          <w:numId w:val="4"/>
+        </w:numPr>
+        <w:rPr>
+          <w:lang w:val="en-US"/>
+        </w:rPr>
+      </w:pPr>
+      <w:r>
         <w:rPr>
           <w:b/>
           <w:bCs/>
           <w:lang w:val="en-US"/>
         </w:rPr>
-      </w:pPr>
-      <w:r>
-        <w:rPr>
-          <w:b/>
-          <w:bCs/>
-          <w:lang w:val="en-US"/>
-        </w:rPr>
-        <w:t xml:space="preserve">Case 2: </w:t>
-      </w:r>
-      <w:proofErr w:type="spellStart"/>
-      <w:r>
-        <w:rPr>
-          <w:b/>
-          <w:bCs/>
-          <w:lang w:val="en-US"/>
-        </w:rPr>
-        <w:t>t_quickTask</w:t>
-      </w:r>
-      <w:proofErr w:type="spellEnd"/>
-      <w:r>
-        <w:rPr>
-          <w:b/>
-          <w:bCs/>
-          <w:lang w:val="en-US"/>
-        </w:rPr>
-        <w:t xml:space="preserve"> expires while the user is NOT on the app</w:t>
-      </w:r>
-    </w:p>
-    <w:p>
-      <w:pPr>
-        <w:numPr>
-          <w:ilvl w:val="2"/>
-          <w:numId w:val="3"/>
-        </w:numPr>
-        <w:rPr>
-          <w:lang w:val="en-US"/>
-        </w:rPr>
-      </w:pPr>
-      <w:r>
-        <w:rPr>
-          <w:lang w:val="en-US"/>
-        </w:rPr>
-        <w:t>Native transitions:</w:t>
-      </w:r>
-      <w:r>
-        <w:rPr>
-          <w:rFonts w:hint="eastAsia"/>
-        </w:rPr>
-        <w:t xml:space="preserve"> </w:t>
-      </w:r>
-      <w:r>
-        <w:rPr>
-          <w:lang w:val="en-US"/>
-        </w:rPr>
-        <w:t>ACTIVE → IDLE</w:t>
-      </w:r>
-    </w:p>
-    <w:p>
-      <w:pPr>
-        <w:numPr>
-          <w:ilvl w:val="2"/>
-          <w:numId w:val="3"/>
-        </w:numPr>
-        <w:rPr>
-          <w:lang w:val="en-US"/>
-        </w:rPr>
-      </w:pPr>
-      <w:r>
-        <w:rPr>
-          <w:lang w:val="en-US"/>
-        </w:rPr>
-        <w:t>Native:</w:t>
-      </w:r>
-    </w:p>
-    <w:p>
-      <w:pPr>
+        <w:t>Rule (Priority):</w:t>
+      </w:r>
+      <w:r>
+        <w:rPr>
+          <w:lang w:val="en-US"/>
+        </w:rPr>
+        <w:t xml:space="preserve"> t_intention suppression has higher priority than n_quickTask availability. If t_intention is active for an app, BreakLoop MUST NOT show Quick Task or start Intervention for that app, even if the global n_quickTask refills (fixed-window boundary) during the active t_intention period. When t_intention expires, normal entry logic applies on the next trigger (or via the native expiry timer if implemented).</w:t>
+      </w:r>
+    </w:p>
+    <w:p>
+      <w:pPr>
+        <w:pStyle w:val="Listenabsatz"/>
         <w:numPr>
           <w:ilvl w:val="3"/>
-          <w:numId w:val="3"/>
-        </w:numPr>
-        <w:rPr>
-          <w:lang w:val="en-US"/>
-        </w:rPr>
-      </w:pPr>
-      <w:r>
-        <w:rPr>
-          <w:lang w:val="en-US"/>
-        </w:rPr>
-        <w:t>clears Quick Task state</w:t>
-      </w:r>
-    </w:p>
-    <w:p>
-      <w:pPr>
-        <w:numPr>
-          <w:ilvl w:val="3"/>
-          <w:numId w:val="3"/>
-        </w:numPr>
-        <w:rPr>
-          <w:lang w:val="en-US"/>
-        </w:rPr>
-      </w:pPr>
-      <w:r>
-        <w:rPr>
-          <w:lang w:val="en-US"/>
-        </w:rPr>
-        <w:t>No intervention triggered immediately</w:t>
-      </w:r>
-    </w:p>
-    <w:p>
-      <w:pPr>
-        <w:numPr>
-          <w:ilvl w:val="2"/>
-          <w:numId w:val="3"/>
-        </w:numPr>
-        <w:rPr>
-          <w:lang w:val="en-US"/>
-        </w:rPr>
-      </w:pPr>
-      <w:r>
-        <w:rPr>
-          <w:lang w:val="en-US"/>
-        </w:rPr>
-        <w:t>What happens later</w:t>
-      </w:r>
-    </w:p>
-    <w:p>
-      <w:pPr>
-        <w:numPr>
-          <w:ilvl w:val="3"/>
-          <w:numId w:val="3"/>
-        </w:numPr>
-        <w:rPr>
-          <w:lang w:val="en-US"/>
-        </w:rPr>
-      </w:pPr>
-      <w:r>
-        <w:rPr>
-          <w:lang w:val="en-US"/>
-        </w:rPr>
-        <w:t>When user later opens the app:</w:t>
-      </w:r>
-    </w:p>
-    <w:p>
-      <w:pPr>
-        <w:numPr>
-          <w:ilvl w:val="4"/>
-          <w:numId w:val="3"/>
-        </w:numPr>
-        <w:rPr>
-          <w:lang w:val="en-US"/>
-        </w:rPr>
-      </w:pPr>
-      <w:r>
-        <w:rPr>
-          <w:lang w:val="en-US"/>
-        </w:rPr>
-        <w:t>Normal entry logic applies (Phase 4.1):</w:t>
-      </w:r>
-    </w:p>
-    <w:p>
-      <w:pPr>
-        <w:numPr>
-          <w:ilvl w:val="5"/>
-          <w:numId w:val="3"/>
-        </w:numPr>
-        <w:rPr>
-          <w:lang w:val="en-US"/>
-        </w:rPr>
-      </w:pPr>
-      <w:r>
-        <w:rPr>
-          <w:rFonts w:hint="eastAsia"/>
-          <w:lang w:val="en-US"/>
-        </w:rPr>
-        <w:t xml:space="preserve">If </w:t>
-      </w:r>
-      <w:proofErr w:type="spellStart"/>
-      <w:r>
-        <w:rPr>
-          <w:rFonts w:hint="eastAsia"/>
-          <w:lang w:val="en-US"/>
-        </w:rPr>
-        <w:t>n_quickTask</w:t>
-      </w:r>
-      <w:proofErr w:type="spellEnd"/>
-      <w:r>
-        <w:rPr>
-          <w:rFonts w:hint="eastAsia"/>
-          <w:lang w:val="en-US"/>
-        </w:rPr>
-        <w:t xml:space="preserve"> &gt; 0 </w:t>
-      </w:r>
-      <w:r>
-        <w:rPr>
-          <w:rFonts w:hint="eastAsia"/>
-          <w:lang w:val="en-US"/>
-        </w:rPr>
-        <w:t>→</w:t>
-      </w:r>
-      <w:r>
-        <w:rPr>
-          <w:rFonts w:hint="eastAsia"/>
-          <w:lang w:val="en-US"/>
-        </w:rPr>
-        <w:t xml:space="preserve"> Quick Task dialog</w:t>
-      </w:r>
-    </w:p>
-    <w:p>
-      <w:pPr>
-        <w:numPr>
-          <w:ilvl w:val="5"/>
-          <w:numId w:val="3"/>
-        </w:numPr>
-        <w:rPr>
-          <w:lang w:val="en-US"/>
-        </w:rPr>
-      </w:pPr>
-      <w:r>
-        <w:rPr>
-          <w:rFonts w:hint="eastAsia"/>
-          <w:lang w:val="en-US"/>
-        </w:rPr>
-        <w:t xml:space="preserve">If </w:t>
-      </w:r>
-      <w:proofErr w:type="spellStart"/>
-      <w:r>
-        <w:rPr>
-          <w:rFonts w:hint="eastAsia"/>
-          <w:lang w:val="en-US"/>
-        </w:rPr>
-        <w:t>n_quickTask</w:t>
-      </w:r>
-      <w:proofErr w:type="spellEnd"/>
-      <w:r>
-        <w:rPr>
-          <w:rFonts w:hint="eastAsia"/>
-          <w:lang w:val="en-US"/>
-        </w:rPr>
-        <w:t xml:space="preserve"> == 0 </w:t>
-      </w:r>
-      <w:r>
-        <w:rPr>
-          <w:rFonts w:hint="eastAsia"/>
-          <w:lang w:val="en-US"/>
-        </w:rPr>
-        <w:t>→</w:t>
-      </w:r>
-      <w:r>
-        <w:rPr>
-          <w:rFonts w:hint="eastAsia"/>
-          <w:lang w:val="en-US"/>
-        </w:rPr>
-        <w:t xml:space="preserve"> Intervention</w:t>
-      </w:r>
-    </w:p>
-    <w:p>
-      <w:pPr>
-        <w:numPr>
-          <w:ilvl w:val="0"/>
-          <w:numId w:val="3"/>
-        </w:numPr>
-        <w:rPr>
-          <w:lang w:val="en-US"/>
-        </w:rPr>
-      </w:pPr>
-      <w:r>
-        <w:rPr>
-          <w:lang w:val="en-US"/>
-        </w:rPr>
-        <w:t>No timer state from before the Quick Task is resumed or reused.</w:t>
-      </w:r>
-    </w:p>
-    <w:p>
-      <w:pPr>
-        <w:numPr>
-          <w:ilvl w:val="0"/>
-          <w:numId w:val="3"/>
-        </w:numPr>
-        <w:rPr>
-          <w:lang w:val="en-US"/>
-        </w:rPr>
-      </w:pPr>
-      <w:proofErr w:type="spellStart"/>
-      <w:r>
-        <w:rPr>
-          <w:lang w:val="en-US"/>
-        </w:rPr>
-        <w:t>n_quickTask</w:t>
-      </w:r>
-      <w:proofErr w:type="spellEnd"/>
-      <w:r>
-        <w:rPr>
-          <w:lang w:val="en-US"/>
-        </w:rPr>
-        <w:t xml:space="preserve"> is counted globally across all monitored apps within the window.</w:t>
-      </w:r>
-    </w:p>
-    <w:p>
-      <w:pPr>
-        <w:rPr>
-          <w:lang w:val="en-US"/>
-        </w:rPr>
-      </w:pPr>
-    </w:p>
-    <w:p>
-      <w:pPr>
-        <w:rPr>
-          <w:lang w:val="en-US"/>
-        </w:rPr>
-      </w:pPr>
-    </w:p>
-    <w:p>
-      <w:pPr>
-        <w:pStyle w:val="berschrift2"/>
-        <w:rPr>
-          <w:lang w:val="en-US"/>
-        </w:rPr>
-      </w:pPr>
-      <w:r>
-        <w:rPr>
-          <w:lang w:val="en-US"/>
-        </w:rPr>
-        <w:t xml:space="preserve">Logic between </w:t>
-      </w:r>
-      <w:proofErr w:type="spellStart"/>
-      <w:r>
-        <w:rPr>
-          <w:lang w:val="en-US"/>
-        </w:rPr>
-        <w:t>t_intention</w:t>
-      </w:r>
-      <w:proofErr w:type="spellEnd"/>
-      <w:r>
-        <w:rPr>
-          <w:lang w:val="en-US"/>
-        </w:rPr>
-        <w:t xml:space="preserve">, </w:t>
-      </w:r>
-      <w:proofErr w:type="spellStart"/>
-      <w:r>
-        <w:rPr>
-          <w:lang w:val="en-US"/>
-        </w:rPr>
-        <w:t>t_quickTask</w:t>
-      </w:r>
-      <w:proofErr w:type="spellEnd"/>
-      <w:r>
-        <w:rPr>
-          <w:lang w:val="en-US"/>
-        </w:rPr>
-        <w:t xml:space="preserve">, </w:t>
-      </w:r>
-      <w:proofErr w:type="spellStart"/>
-      <w:r>
-        <w:rPr>
-          <w:lang w:val="en-US"/>
-        </w:rPr>
-        <w:t>n_quickTasks</w:t>
-      </w:r>
-      <w:proofErr w:type="spellEnd"/>
-    </w:p>
-    <w:p>
-      <w:pPr>
-        <w:pStyle w:val="Listenabsatz"/>
-        <w:numPr>
-          <w:ilvl w:val="0"/>
           <w:numId w:val="4"/>
         </w:numPr>
         <w:rPr>
@@ -2652,91 +2278,19 @@
         <w:rPr>
           <w:lang w:val="en-US"/>
         </w:rPr>
-        <w:t xml:space="preserve">check the </w:t>
-      </w:r>
-      <w:proofErr w:type="spellStart"/>
-      <w:r>
-        <w:rPr>
-          <w:lang w:val="en-US"/>
-        </w:rPr>
-        <w:t>t_intention</w:t>
-      </w:r>
-      <w:proofErr w:type="spellEnd"/>
-      <w:r>
-        <w:rPr>
-          <w:lang w:val="en-US"/>
-        </w:rPr>
-        <w:t xml:space="preserve"> for this opening monitored app, </w:t>
-      </w:r>
-    </w:p>
-    <w:p>
-      <w:pPr>
-        <w:pStyle w:val="Listenabsatz"/>
-        <w:numPr>
-          <w:ilvl w:val="1"/>
-          <w:numId w:val="4"/>
-        </w:numPr>
-        <w:rPr>
-          <w:lang w:val="en-US"/>
-        </w:rPr>
-      </w:pPr>
-      <w:r>
-        <w:rPr>
-          <w:lang w:val="en-US"/>
-        </w:rPr>
-        <w:t xml:space="preserve">if </w:t>
-      </w:r>
-      <w:proofErr w:type="spellStart"/>
-      <w:r>
-        <w:rPr>
-          <w:lang w:val="en-US"/>
-        </w:rPr>
-        <w:t>t_intention</w:t>
-      </w:r>
-      <w:proofErr w:type="spellEnd"/>
-      <w:r>
-        <w:rPr>
-          <w:lang w:val="en-US"/>
-        </w:rPr>
-        <w:t xml:space="preserve"> !=0: </w:t>
-      </w:r>
-      <w:r>
-        <w:rPr>
-          <w:lang w:val="en-US"/>
-        </w:rPr>
-        <w:t>no quick task dialog, no intervention</w:t>
-      </w:r>
-    </w:p>
-    <w:p>
-      <w:pPr>
-        <w:pStyle w:val="Listenabsatz"/>
-        <w:numPr>
-          <w:ilvl w:val="1"/>
-          <w:numId w:val="4"/>
-        </w:numPr>
-        <w:rPr>
-          <w:lang w:val="en-US"/>
-        </w:rPr>
-      </w:pPr>
-      <w:r>
-        <w:rPr>
-          <w:lang w:val="en-US"/>
-        </w:rPr>
-        <w:t xml:space="preserve">if </w:t>
-      </w:r>
-      <w:proofErr w:type="spellStart"/>
-      <w:r>
-        <w:rPr>
-          <w:lang w:val="en-US"/>
-        </w:rPr>
-        <w:t>t_intention</w:t>
-      </w:r>
-      <w:proofErr w:type="spellEnd"/>
-      <w:r>
-        <w:rPr>
-          <w:lang w:val="en-US"/>
-        </w:rPr>
-        <w:t xml:space="preserve">  =0:</w:t>
+        <w:t>if t_quickTask = 0 or has no value</w:t>
+      </w:r>
+      <w:r>
+        <w:rPr>
+          <w:lang w:val="en-US"/>
+        </w:rPr>
+        <w:t>:</w:t>
+      </w:r>
+      <w:r>
+        <w:rPr>
+          <w:lang w:val="en-US"/>
+        </w:rPr>
+        <w:t xml:space="preserve"> start the quick task dialog</w:t>
       </w:r>
     </w:p>
     <w:p>
@@ -2754,91 +2308,19 @@
         <w:rPr>
           <w:lang w:val="en-US"/>
         </w:rPr>
-        <w:t xml:space="preserve">if </w:t>
-      </w:r>
-      <w:proofErr w:type="spellStart"/>
-      <w:r>
-        <w:rPr>
-          <w:lang w:val="en-US"/>
-        </w:rPr>
-        <w:t>n_quickTasks</w:t>
-      </w:r>
-      <w:proofErr w:type="spellEnd"/>
-      <w:r>
-        <w:rPr>
-          <w:lang w:val="en-US"/>
-        </w:rPr>
-        <w:t xml:space="preserve"> != 0</w:t>
-      </w:r>
-    </w:p>
-    <w:p>
-      <w:pPr>
-        <w:pStyle w:val="Listenabsatz"/>
-        <w:numPr>
-          <w:ilvl w:val="3"/>
-          <w:numId w:val="4"/>
-        </w:numPr>
-        <w:rPr>
-          <w:lang w:val="en-US"/>
-        </w:rPr>
-      </w:pPr>
-      <w:r>
-        <w:rPr>
-          <w:lang w:val="en-US"/>
-        </w:rPr>
-        <w:t xml:space="preserve">if </w:t>
-      </w:r>
-      <w:proofErr w:type="spellStart"/>
-      <w:r>
-        <w:rPr>
-          <w:lang w:val="en-US"/>
-        </w:rPr>
-        <w:t>t_quickTask</w:t>
-      </w:r>
-      <w:proofErr w:type="spellEnd"/>
-      <w:r>
-        <w:rPr>
-          <w:lang w:val="en-US"/>
-        </w:rPr>
-        <w:t xml:space="preserve"> !=0</w:t>
-      </w:r>
-      <w:r>
-        <w:rPr>
-          <w:lang w:val="en-US"/>
-        </w:rPr>
-        <w:t xml:space="preserve">:  </w:t>
-      </w:r>
-      <w:r>
-        <w:rPr>
-          <w:lang w:val="en-US"/>
-        </w:rPr>
-        <w:t>no quick task dialog, no intervention</w:t>
-      </w:r>
-      <w:r>
-        <w:rPr>
-          <w:lang w:val="en-US"/>
-        </w:rPr>
-        <w:t xml:space="preserve">. </w:t>
-      </w:r>
-    </w:p>
-    <w:p>
-      <w:pPr>
-        <w:pStyle w:val="Listenabsatz"/>
-        <w:numPr>
-          <w:ilvl w:val="4"/>
-          <w:numId w:val="4"/>
-        </w:numPr>
-        <w:rPr>
-          <w:lang w:val="en-US"/>
-        </w:rPr>
-      </w:pPr>
-      <w:r>
-        <w:rPr>
-          <w:b/>
-          <w:bCs/>
-          <w:lang w:val="en-US"/>
-        </w:rPr>
-        <w:t>Rule (Priority):</w:t>
+        <w:t>if n_quickTasks = 0</w:t>
+      </w:r>
+      <w:r>
+        <w:rPr>
+          <w:lang w:val="en-US"/>
+        </w:rPr>
+        <w:t>:</w:t>
+      </w:r>
+      <w:r>
+        <w:rPr>
+          <w:lang w:val="en-US"/>
+        </w:rPr>
+        <w:t xml:space="preserve"> no quick task dialog</w:t>
       </w:r>
       <w:r>
         <w:rPr>
@@ -2846,217 +2328,11 @@
         </w:rPr>
         <w:t xml:space="preserve"> </w:t>
       </w:r>
-      <w:proofErr w:type="spellStart"/>
-      <w:r>
-        <w:rPr>
-          <w:lang w:val="en-US"/>
-        </w:rPr>
-        <w:t>t_intention</w:t>
-      </w:r>
-      <w:proofErr w:type="spellEnd"/>
-      <w:r>
-        <w:rPr>
-          <w:lang w:val="en-US"/>
-        </w:rPr>
-        <w:t xml:space="preserve"> suppression has higher priority than </w:t>
-      </w:r>
-      <w:proofErr w:type="spellStart"/>
-      <w:r>
-        <w:rPr>
-          <w:lang w:val="en-US"/>
-        </w:rPr>
-        <w:t>n_quickTask</w:t>
-      </w:r>
-      <w:proofErr w:type="spellEnd"/>
-      <w:r>
-        <w:rPr>
-          <w:lang w:val="en-US"/>
-        </w:rPr>
-        <w:t xml:space="preserve"> availability. If </w:t>
-      </w:r>
-      <w:proofErr w:type="spellStart"/>
-      <w:r>
-        <w:rPr>
-          <w:lang w:val="en-US"/>
-        </w:rPr>
-        <w:t>t_intention</w:t>
-      </w:r>
-      <w:proofErr w:type="spellEnd"/>
-      <w:r>
-        <w:rPr>
-          <w:lang w:val="en-US"/>
-        </w:rPr>
-        <w:t xml:space="preserve"> is active for an app, </w:t>
-      </w:r>
-      <w:proofErr w:type="spellStart"/>
-      <w:r>
-        <w:rPr>
-          <w:lang w:val="en-US"/>
-        </w:rPr>
-        <w:t>BreakLoop</w:t>
-      </w:r>
-      <w:proofErr w:type="spellEnd"/>
-      <w:r>
-        <w:rPr>
-          <w:lang w:val="en-US"/>
-        </w:rPr>
-        <w:t xml:space="preserve"> MUST NOT show Quick Task or start Intervention for that app, even if the global </w:t>
-      </w:r>
-      <w:proofErr w:type="spellStart"/>
-      <w:r>
-        <w:rPr>
-          <w:lang w:val="en-US"/>
-        </w:rPr>
-        <w:t>n_quickTask</w:t>
-      </w:r>
-      <w:proofErr w:type="spellEnd"/>
-      <w:r>
-        <w:rPr>
-          <w:lang w:val="en-US"/>
-        </w:rPr>
-        <w:t xml:space="preserve"> refills (fixed-window boundary) during the active </w:t>
-      </w:r>
-      <w:proofErr w:type="spellStart"/>
-      <w:r>
-        <w:rPr>
-          <w:lang w:val="en-US"/>
-        </w:rPr>
-        <w:t>t_intention</w:t>
-      </w:r>
-      <w:proofErr w:type="spellEnd"/>
-      <w:r>
-        <w:rPr>
-          <w:lang w:val="en-US"/>
-        </w:rPr>
-        <w:t xml:space="preserve"> period. When </w:t>
-      </w:r>
-      <w:proofErr w:type="spellStart"/>
-      <w:r>
-        <w:rPr>
-          <w:lang w:val="en-US"/>
-        </w:rPr>
-        <w:t>t_intention</w:t>
-      </w:r>
-      <w:proofErr w:type="spellEnd"/>
-      <w:r>
-        <w:rPr>
-          <w:lang w:val="en-US"/>
-        </w:rPr>
-        <w:t xml:space="preserve"> expires, normal entry logic applies on the next trigger (or via the native expiry timer if implemented).</w:t>
-      </w:r>
-    </w:p>
-    <w:p>
-      <w:pPr>
-        <w:pStyle w:val="Listenabsatz"/>
-        <w:numPr>
-          <w:ilvl w:val="3"/>
-          <w:numId w:val="4"/>
-        </w:numPr>
-        <w:rPr>
-          <w:lang w:val="en-US"/>
-        </w:rPr>
-      </w:pPr>
-      <w:r>
-        <w:rPr>
-          <w:lang w:val="en-US"/>
-        </w:rPr>
-        <w:t xml:space="preserve">if </w:t>
-      </w:r>
-      <w:proofErr w:type="spellStart"/>
-      <w:r>
-        <w:rPr>
-          <w:lang w:val="en-US"/>
-        </w:rPr>
-        <w:t>t_quickTask</w:t>
-      </w:r>
-      <w:proofErr w:type="spellEnd"/>
-      <w:r>
-        <w:rPr>
-          <w:lang w:val="en-US"/>
-        </w:rPr>
-        <w:t xml:space="preserve"> = 0 or has no value</w:t>
-      </w:r>
-      <w:r>
-        <w:rPr>
-          <w:lang w:val="en-US"/>
-        </w:rPr>
-        <w:t>:</w:t>
-      </w:r>
-      <w:r>
-        <w:rPr>
-          <w:lang w:val="en-US"/>
-        </w:rPr>
-        <w:t xml:space="preserve"> start the quick task dialog</w:t>
-      </w:r>
-    </w:p>
-    <w:p>
-      <w:pPr>
-        <w:pStyle w:val="Listenabsatz"/>
-        <w:numPr>
-          <w:ilvl w:val="2"/>
-          <w:numId w:val="4"/>
-        </w:numPr>
-        <w:rPr>
-          <w:lang w:val="en-US"/>
-        </w:rPr>
-      </w:pPr>
-      <w:r>
-        <w:rPr>
-          <w:lang w:val="en-US"/>
-        </w:rPr>
-        <w:t xml:space="preserve">if </w:t>
-      </w:r>
-      <w:proofErr w:type="spellStart"/>
-      <w:r>
-        <w:rPr>
-          <w:lang w:val="en-US"/>
-        </w:rPr>
-        <w:t>n_quickTasks</w:t>
-      </w:r>
-      <w:proofErr w:type="spellEnd"/>
-      <w:r>
-        <w:rPr>
-          <w:lang w:val="en-US"/>
-        </w:rPr>
-        <w:t xml:space="preserve"> = 0</w:t>
-      </w:r>
-      <w:r>
-        <w:rPr>
-          <w:lang w:val="en-US"/>
-        </w:rPr>
-        <w:t>:</w:t>
-      </w:r>
-      <w:r>
-        <w:rPr>
-          <w:lang w:val="en-US"/>
-        </w:rPr>
-        <w:t xml:space="preserve"> no quick task dialog</w:t>
-      </w:r>
-      <w:r>
-        <w:rPr>
-          <w:lang w:val="en-US"/>
-        </w:rPr>
-        <w:t xml:space="preserve"> </w:t>
-      </w:r>
-      <w:r>
-        <w:rPr>
-          <w:lang w:val="en-US"/>
-        </w:rPr>
-        <w:t xml:space="preserve">→ Intervention (unless suppressed by </w:t>
-      </w:r>
-      <w:proofErr w:type="spellStart"/>
-      <w:r>
-        <w:rPr>
-          <w:lang w:val="en-US"/>
-        </w:rPr>
-        <w:t>t_intention</w:t>
-      </w:r>
-      <w:proofErr w:type="spellEnd"/>
-      <w:r>
-        <w:rPr>
-          <w:lang w:val="en-US"/>
-        </w:rPr>
-        <w:t xml:space="preserve"> or global QT)</w:t>
+      <w:r>
+        <w:rPr>
+          <w:lang w:val="en-US"/>
+        </w:rPr>
+        <w:t>→ Intervention (unless suppressed by t_intention or global QT)</w:t>
       </w:r>
     </w:p>
     <w:p>
@@ -3188,21 +2464,7 @@
         <w:rPr>
           <w:lang w:val="en-US"/>
         </w:rPr>
-        <w:t xml:space="preserve"> between the operating system–level triggers and the </w:t>
-      </w:r>
-      <w:proofErr w:type="spellStart"/>
-      <w:r>
-        <w:rPr>
-          <w:lang w:val="en-US"/>
-        </w:rPr>
-        <w:t>BreakLoop</w:t>
-      </w:r>
-      <w:proofErr w:type="spellEnd"/>
-      <w:r>
-        <w:rPr>
-          <w:lang w:val="en-US"/>
-        </w:rPr>
-        <w:t xml:space="preserve"> intervention logic.</w:t>
+        <w:t xml:space="preserve"> between the operating system–level triggers and the BreakLoop intervention logic.</w:t>
       </w:r>
     </w:p>
     <w:p>
@@ -3389,21 +2651,7 @@
         <w:rPr>
           <w:lang w:val="en-US"/>
         </w:rPr>
-        <w:t xml:space="preserve"> is any application explicitly configured by the user to be subject to </w:t>
-      </w:r>
-      <w:proofErr w:type="spellStart"/>
-      <w:r>
-        <w:rPr>
-          <w:lang w:val="en-US"/>
-        </w:rPr>
-        <w:t>BreakLoop</w:t>
-      </w:r>
-      <w:proofErr w:type="spellEnd"/>
-      <w:r>
-        <w:rPr>
-          <w:lang w:val="en-US"/>
-        </w:rPr>
-        <w:t xml:space="preserve"> intervention logic.</w:t>
+        <w:t xml:space="preserve"> is any application explicitly configured by the user to be subject to BreakLoop intervention logic.</w:t>
       </w:r>
     </w:p>
     <w:p>
@@ -3656,42 +2904,20 @@
         <w:rPr>
           <w:lang w:val="en-US"/>
         </w:rPr>
-        <w:t>3.1 Intention Timer (</w:t>
-      </w:r>
-      <w:proofErr w:type="spellStart"/>
-      <w:r>
-        <w:rPr>
-          <w:lang w:val="en-US"/>
-        </w:rPr>
-        <w:t>t_intention</w:t>
-      </w:r>
-      <w:proofErr w:type="spellEnd"/>
-      <w:r>
-        <w:rPr>
-          <w:lang w:val="en-US"/>
-        </w:rPr>
-        <w:t>)</w:t>
-      </w:r>
-    </w:p>
-    <w:p>
-      <w:pPr>
-        <w:rPr>
-          <w:lang w:val="en-US"/>
-        </w:rPr>
-      </w:pPr>
-      <w:proofErr w:type="spellStart"/>
-      <w:r>
-        <w:rPr>
-          <w:lang w:val="en-US"/>
-        </w:rPr>
-        <w:t>t_intention</w:t>
-      </w:r>
-      <w:proofErr w:type="spellEnd"/>
-      <w:r>
-        <w:rPr>
-          <w:lang w:val="en-US"/>
-        </w:rPr>
-        <w:t xml:space="preserve"> measures the time since the user last </w:t>
+        <w:t>3.1 Intention Timer (t_intention)</w:t>
+      </w:r>
+    </w:p>
+    <w:p>
+      <w:pPr>
+        <w:rPr>
+          <w:lang w:val="en-US"/>
+        </w:rPr>
+      </w:pPr>
+      <w:r>
+        <w:rPr>
+          <w:lang w:val="en-US"/>
+        </w:rPr>
+        <w:t xml:space="preserve">t_intention measures the time since the user last </w:t>
       </w:r>
       <w:r>
         <w:rPr>
@@ -3776,42 +3002,20 @@
         <w:rPr>
           <w:lang w:val="en-US"/>
         </w:rPr>
-        <w:t>3.2 Quick Task Timer (</w:t>
-      </w:r>
-      <w:proofErr w:type="spellStart"/>
-      <w:r>
-        <w:rPr>
-          <w:lang w:val="en-US"/>
-        </w:rPr>
-        <w:t>t_quickTask</w:t>
-      </w:r>
-      <w:proofErr w:type="spellEnd"/>
-      <w:r>
-        <w:rPr>
-          <w:lang w:val="en-US"/>
-        </w:rPr>
-        <w:t>)</w:t>
-      </w:r>
-    </w:p>
-    <w:p>
-      <w:pPr>
-        <w:rPr>
-          <w:lang w:val="en-US"/>
-        </w:rPr>
-      </w:pPr>
-      <w:proofErr w:type="spellStart"/>
-      <w:r>
-        <w:rPr>
-          <w:lang w:val="en-US"/>
-        </w:rPr>
-        <w:t>t_quickTask</w:t>
-      </w:r>
-      <w:proofErr w:type="spellEnd"/>
-      <w:r>
-        <w:rPr>
-          <w:lang w:val="en-US"/>
-        </w:rPr>
-        <w:t xml:space="preserve"> is the fixed duration of a Quick Task session.</w:t>
+        <w:t>3.2 Quick Task Timer (t_quickTask)</w:t>
+      </w:r>
+    </w:p>
+    <w:p>
+      <w:pPr>
+        <w:rPr>
+          <w:lang w:val="en-US"/>
+        </w:rPr>
+      </w:pPr>
+      <w:r>
+        <w:rPr>
+          <w:lang w:val="en-US"/>
+        </w:rPr>
+        <w:t>t_quickTask is the fixed duration of a Quick Task session.</w:t>
       </w:r>
     </w:p>
     <w:p>
@@ -3854,42 +3058,20 @@
         <w:rPr>
           <w:lang w:val="en-US"/>
         </w:rPr>
-        <w:t>3.3 Quick Task Counter (</w:t>
-      </w:r>
-      <w:proofErr w:type="spellStart"/>
-      <w:r>
-        <w:rPr>
-          <w:lang w:val="en-US"/>
-        </w:rPr>
-        <w:t>n_quickTask</w:t>
-      </w:r>
-      <w:proofErr w:type="spellEnd"/>
-      <w:r>
-        <w:rPr>
-          <w:lang w:val="en-US"/>
-        </w:rPr>
-        <w:t>)</w:t>
-      </w:r>
-    </w:p>
-    <w:p>
-      <w:pPr>
-        <w:rPr>
-          <w:lang w:val="en-US"/>
-        </w:rPr>
-      </w:pPr>
-      <w:proofErr w:type="spellStart"/>
-      <w:r>
-        <w:rPr>
-          <w:lang w:val="en-US"/>
-        </w:rPr>
-        <w:t>n_quickTask</w:t>
-      </w:r>
-      <w:proofErr w:type="spellEnd"/>
-      <w:r>
-        <w:rPr>
-          <w:lang w:val="en-US"/>
-        </w:rPr>
-        <w:t xml:space="preserve"> limits how many Quick Tasks may be used within a sliding time window.</w:t>
+        <w:t>3.3 Quick Task Counter (n_quickTask)</w:t>
+      </w:r>
+    </w:p>
+    <w:p>
+      <w:pPr>
+        <w:rPr>
+          <w:lang w:val="en-US"/>
+        </w:rPr>
+      </w:pPr>
+      <w:r>
+        <w:rPr>
+          <w:lang w:val="en-US"/>
+        </w:rPr>
+        <w:t>n_quickTask limits how many Quick Tasks may be used within a sliding time window.</w:t>
       </w:r>
     </w:p>
     <w:p>
@@ -4059,21 +3241,7 @@
         <w:rPr>
           <w:lang w:val="en-US"/>
         </w:rPr>
-        <w:t xml:space="preserve">Else if </w:t>
-      </w:r>
-      <w:proofErr w:type="spellStart"/>
-      <w:r>
-        <w:rPr>
-          <w:lang w:val="en-US"/>
-        </w:rPr>
-        <w:t>t_intention</w:t>
-      </w:r>
-      <w:proofErr w:type="spellEnd"/>
-      <w:r>
-        <w:rPr>
-          <w:lang w:val="en-US"/>
-        </w:rPr>
-        <w:t xml:space="preserve"> &lt; threshold → </w:t>
+        <w:t xml:space="preserve">Else if t_intention &lt; threshold → </w:t>
       </w:r>
       <w:r>
         <w:rPr>
@@ -4219,19 +3387,11 @@
           <w:lang w:val="en-US"/>
         </w:rPr>
       </w:pPr>
-      <w:proofErr w:type="spellStart"/>
-      <w:r>
-        <w:rPr>
-          <w:lang w:val="en-US"/>
-        </w:rPr>
-        <w:t>t_quickTask</w:t>
-      </w:r>
-      <w:proofErr w:type="spellEnd"/>
-      <w:r>
-        <w:rPr>
-          <w:lang w:val="en-US"/>
-        </w:rPr>
-        <w:t xml:space="preserve"> starts</w:t>
+      <w:r>
+        <w:rPr>
+          <w:lang w:val="en-US"/>
+        </w:rPr>
+        <w:t>t_quickTask starts</w:t>
       </w:r>
     </w:p>
     <w:p>
@@ -4244,19 +3404,11 @@
           <w:lang w:val="en-US"/>
         </w:rPr>
       </w:pPr>
-      <w:proofErr w:type="spellStart"/>
-      <w:r>
-        <w:rPr>
-          <w:lang w:val="en-US"/>
-        </w:rPr>
-        <w:t>t_intention</w:t>
-      </w:r>
-      <w:proofErr w:type="spellEnd"/>
-      <w:r>
-        <w:rPr>
-          <w:lang w:val="en-US"/>
-        </w:rPr>
-        <w:t xml:space="preserve"> is cleared</w:t>
+      <w:r>
+        <w:rPr>
+          <w:lang w:val="en-US"/>
+        </w:rPr>
+        <w:t>t_intention is cleared</w:t>
       </w:r>
     </w:p>
     <w:p>
@@ -4299,21 +3451,7 @@
         <w:rPr>
           <w:lang w:val="en-US"/>
         </w:rPr>
-        <w:t xml:space="preserve">When </w:t>
-      </w:r>
-      <w:proofErr w:type="spellStart"/>
-      <w:r>
-        <w:rPr>
-          <w:lang w:val="en-US"/>
-        </w:rPr>
-        <w:t>t_quickTask</w:t>
-      </w:r>
-      <w:proofErr w:type="spellEnd"/>
-      <w:r>
-        <w:rPr>
-          <w:lang w:val="en-US"/>
-        </w:rPr>
-        <w:t xml:space="preserve"> expires:</w:t>
+        <w:t>When t_quickTask expires:</w:t>
       </w:r>
     </w:p>
     <w:p>
@@ -4789,19 +3927,11 @@
           <w:lang w:val="en-US"/>
         </w:rPr>
       </w:pPr>
-      <w:proofErr w:type="spellStart"/>
-      <w:r>
-        <w:rPr>
-          <w:lang w:val="en-US"/>
-        </w:rPr>
-        <w:t>t_intention</w:t>
-      </w:r>
-      <w:proofErr w:type="spellEnd"/>
-      <w:r>
-        <w:rPr>
-          <w:lang w:val="en-US"/>
-        </w:rPr>
-        <w:t xml:space="preserve"> is cleared</w:t>
+      <w:r>
+        <w:rPr>
+          <w:lang w:val="en-US"/>
+        </w:rPr>
+        <w:t>t_intention is cleared</w:t>
       </w:r>
     </w:p>
     <w:p>
@@ -4874,19 +4004,11 @@
           <w:lang w:val="en-US"/>
         </w:rPr>
       </w:pPr>
-      <w:proofErr w:type="spellStart"/>
-      <w:r>
-        <w:rPr>
-          <w:lang w:val="en-US"/>
-        </w:rPr>
-        <w:t>t_intention</w:t>
-      </w:r>
-      <w:proofErr w:type="spellEnd"/>
-      <w:r>
-        <w:rPr>
-          <w:lang w:val="en-US"/>
-        </w:rPr>
-        <w:t xml:space="preserve"> starts</w:t>
+      <w:r>
+        <w:rPr>
+          <w:lang w:val="en-US"/>
+        </w:rPr>
+        <w:t>t_intention starts</w:t>
       </w:r>
     </w:p>
     <w:p>
@@ -7159,6 +6281,7 @@
   <w:style w:type="character" w:default="1" w:styleId="Absatz-Standardschriftart">
     <w:name w:val="Default Paragraph Font"/>
     <w:uiPriority w:val="1"/>
+    <w:semiHidden/>
     <w:unhideWhenUsed/>
   </w:style>
   <w:style w:type="table" w:default="1" w:styleId="NormaleTabelle">

</xml_diff>